<commit_message>
I am adding new project
</commit_message>
<xml_diff>
--- a/DATA BASE MANAGEMENT SYSTEM.docx
+++ b/DATA BASE MANAGEMENT SYSTEM.docx
@@ -58290,36 +58290,3262 @@
     </w:p>
     <w:p>
       <w:pPr>
-        <w:rPr>
-          <w:lang w:val="en-US"/>
-        </w:rPr>
-      </w:pPr>
-    </w:p>
-    <w:p>
-      <w:pPr>
-        <w:rPr>
-          <w:lang w:val="en-US"/>
-        </w:rPr>
-      </w:pPr>
-    </w:p>
-    <w:p>
-      <w:pPr>
-        <w:rPr>
-          <w:lang w:val="en-US"/>
-        </w:rPr>
-      </w:pPr>
-    </w:p>
-    <w:p>
-      <w:pPr>
-        <w:rPr>
-          <w:lang w:val="en-US"/>
-        </w:rPr>
-      </w:pPr>
-    </w:p>
-    <w:p>
-      <w:pPr>
-        <w:rPr>
-          <w:lang w:val="en-US"/>
+        <w:autoSpaceDE w:val="0"/>
+        <w:autoSpaceDN w:val="0"/>
+        <w:adjustRightInd w:val="0"/>
+        <w:spacing w:after="0" w:line="240" w:lineRule="auto"/>
+        <w:rPr>
+          <w:rFonts w:ascii="Consolas" w:hAnsi="Consolas" w:cs="Consolas"/>
+          <w:color w:val="000000"/>
+          <w:kern w:val="0"/>
+          <w:sz w:val="19"/>
+          <w:szCs w:val="19"/>
+        </w:rPr>
+      </w:pPr>
+      <w:r>
+        <w:rPr>
+          <w:rFonts w:ascii="Consolas" w:hAnsi="Consolas" w:cs="Consolas"/>
+          <w:color w:val="0000FF"/>
+          <w:kern w:val="0"/>
+          <w:sz w:val="19"/>
+          <w:szCs w:val="19"/>
+        </w:rPr>
+        <w:t>select</w:t>
+      </w:r>
+      <w:r>
+        <w:rPr>
+          <w:rFonts w:ascii="Consolas" w:hAnsi="Consolas" w:cs="Consolas"/>
+          <w:color w:val="000000"/>
+          <w:kern w:val="0"/>
+          <w:sz w:val="19"/>
+          <w:szCs w:val="19"/>
+        </w:rPr>
+        <w:t xml:space="preserve"> </w:t>
+      </w:r>
+      <w:r>
+        <w:rPr>
+          <w:rFonts w:ascii="Consolas" w:hAnsi="Consolas" w:cs="Consolas"/>
+          <w:color w:val="808080"/>
+          <w:kern w:val="0"/>
+          <w:sz w:val="19"/>
+          <w:szCs w:val="19"/>
+        </w:rPr>
+        <w:t>*</w:t>
+      </w:r>
+      <w:r>
+        <w:rPr>
+          <w:rFonts w:ascii="Consolas" w:hAnsi="Consolas" w:cs="Consolas"/>
+          <w:color w:val="000000"/>
+          <w:kern w:val="0"/>
+          <w:sz w:val="19"/>
+          <w:szCs w:val="19"/>
+        </w:rPr>
+        <w:t xml:space="preserve">  </w:t>
+      </w:r>
+      <w:r>
+        <w:rPr>
+          <w:rFonts w:ascii="Consolas" w:hAnsi="Consolas" w:cs="Consolas"/>
+          <w:color w:val="0000FF"/>
+          <w:kern w:val="0"/>
+          <w:sz w:val="19"/>
+          <w:szCs w:val="19"/>
+        </w:rPr>
+        <w:t>from</w:t>
+      </w:r>
+      <w:r>
+        <w:rPr>
+          <w:rFonts w:ascii="Consolas" w:hAnsi="Consolas" w:cs="Consolas"/>
+          <w:color w:val="000000"/>
+          <w:kern w:val="0"/>
+          <w:sz w:val="19"/>
+          <w:szCs w:val="19"/>
+        </w:rPr>
+        <w:t xml:space="preserve"> employee</w:t>
+      </w:r>
+      <w:r>
+        <w:rPr>
+          <w:rFonts w:ascii="Consolas" w:hAnsi="Consolas" w:cs="Consolas"/>
+          <w:color w:val="808080"/>
+          <w:kern w:val="0"/>
+          <w:sz w:val="19"/>
+          <w:szCs w:val="19"/>
+        </w:rPr>
+        <w:t>;</w:t>
+      </w:r>
+    </w:p>
+    <w:p>
+      <w:pPr>
+        <w:autoSpaceDE w:val="0"/>
+        <w:autoSpaceDN w:val="0"/>
+        <w:adjustRightInd w:val="0"/>
+        <w:spacing w:after="0" w:line="240" w:lineRule="auto"/>
+        <w:rPr>
+          <w:rFonts w:ascii="Consolas" w:hAnsi="Consolas" w:cs="Consolas"/>
+          <w:color w:val="000000"/>
+          <w:kern w:val="0"/>
+          <w:sz w:val="19"/>
+          <w:szCs w:val="19"/>
+        </w:rPr>
+      </w:pPr>
+    </w:p>
+    <w:p>
+      <w:pPr>
+        <w:autoSpaceDE w:val="0"/>
+        <w:autoSpaceDN w:val="0"/>
+        <w:adjustRightInd w:val="0"/>
+        <w:spacing w:after="0" w:line="240" w:lineRule="auto"/>
+        <w:rPr>
+          <w:rFonts w:ascii="Consolas" w:hAnsi="Consolas" w:cs="Consolas"/>
+          <w:color w:val="000000"/>
+          <w:kern w:val="0"/>
+          <w:sz w:val="19"/>
+          <w:szCs w:val="19"/>
+        </w:rPr>
+      </w:pPr>
+      <w:r>
+        <w:rPr>
+          <w:rFonts w:ascii="Consolas" w:hAnsi="Consolas" w:cs="Consolas"/>
+          <w:color w:val="008000"/>
+          <w:kern w:val="0"/>
+          <w:sz w:val="19"/>
+          <w:szCs w:val="19"/>
+        </w:rPr>
+        <w:t>--user defined store procedure</w:t>
+      </w:r>
+    </w:p>
+    <w:p>
+      <w:pPr>
+        <w:autoSpaceDE w:val="0"/>
+        <w:autoSpaceDN w:val="0"/>
+        <w:adjustRightInd w:val="0"/>
+        <w:spacing w:after="0" w:line="240" w:lineRule="auto"/>
+        <w:rPr>
+          <w:rFonts w:ascii="Consolas" w:hAnsi="Consolas" w:cs="Consolas"/>
+          <w:color w:val="000000"/>
+          <w:kern w:val="0"/>
+          <w:sz w:val="19"/>
+          <w:szCs w:val="19"/>
+        </w:rPr>
+      </w:pPr>
+      <w:r>
+        <w:rPr>
+          <w:rFonts w:ascii="Consolas" w:hAnsi="Consolas" w:cs="Consolas"/>
+          <w:color w:val="0000FF"/>
+          <w:kern w:val="0"/>
+          <w:sz w:val="19"/>
+          <w:szCs w:val="19"/>
+        </w:rPr>
+        <w:lastRenderedPageBreak/>
+        <w:t>create</w:t>
+      </w:r>
+      <w:r>
+        <w:rPr>
+          <w:rFonts w:ascii="Consolas" w:hAnsi="Consolas" w:cs="Consolas"/>
+          <w:color w:val="000000"/>
+          <w:kern w:val="0"/>
+          <w:sz w:val="19"/>
+          <w:szCs w:val="19"/>
+        </w:rPr>
+        <w:t xml:space="preserve"> </w:t>
+      </w:r>
+      <w:r>
+        <w:rPr>
+          <w:rFonts w:ascii="Consolas" w:hAnsi="Consolas" w:cs="Consolas"/>
+          <w:color w:val="0000FF"/>
+          <w:kern w:val="0"/>
+          <w:sz w:val="19"/>
+          <w:szCs w:val="19"/>
+        </w:rPr>
+        <w:t>procedure</w:t>
+      </w:r>
+      <w:r>
+        <w:rPr>
+          <w:rFonts w:ascii="Consolas" w:hAnsi="Consolas" w:cs="Consolas"/>
+          <w:color w:val="000000"/>
+          <w:kern w:val="0"/>
+          <w:sz w:val="19"/>
+          <w:szCs w:val="19"/>
+        </w:rPr>
+        <w:t xml:space="preserve"> sp_RetriveEmployeeInfo</w:t>
+      </w:r>
+    </w:p>
+    <w:p>
+      <w:pPr>
+        <w:autoSpaceDE w:val="0"/>
+        <w:autoSpaceDN w:val="0"/>
+        <w:adjustRightInd w:val="0"/>
+        <w:spacing w:after="0" w:line="240" w:lineRule="auto"/>
+        <w:rPr>
+          <w:rFonts w:ascii="Consolas" w:hAnsi="Consolas" w:cs="Consolas"/>
+          <w:color w:val="000000"/>
+          <w:kern w:val="0"/>
+          <w:sz w:val="19"/>
+          <w:szCs w:val="19"/>
+        </w:rPr>
+      </w:pPr>
+      <w:r>
+        <w:rPr>
+          <w:rFonts w:ascii="Consolas" w:hAnsi="Consolas" w:cs="Consolas"/>
+          <w:color w:val="0000FF"/>
+          <w:kern w:val="0"/>
+          <w:sz w:val="19"/>
+          <w:szCs w:val="19"/>
+        </w:rPr>
+        <w:t>as</w:t>
+      </w:r>
+      <w:r>
+        <w:rPr>
+          <w:rFonts w:ascii="Consolas" w:hAnsi="Consolas" w:cs="Consolas"/>
+          <w:color w:val="000000"/>
+          <w:kern w:val="0"/>
+          <w:sz w:val="19"/>
+          <w:szCs w:val="19"/>
+        </w:rPr>
+        <w:t xml:space="preserve"> </w:t>
+      </w:r>
+    </w:p>
+    <w:p>
+      <w:pPr>
+        <w:autoSpaceDE w:val="0"/>
+        <w:autoSpaceDN w:val="0"/>
+        <w:adjustRightInd w:val="0"/>
+        <w:spacing w:after="0" w:line="240" w:lineRule="auto"/>
+        <w:rPr>
+          <w:rFonts w:ascii="Consolas" w:hAnsi="Consolas" w:cs="Consolas"/>
+          <w:color w:val="000000"/>
+          <w:kern w:val="0"/>
+          <w:sz w:val="19"/>
+          <w:szCs w:val="19"/>
+        </w:rPr>
+      </w:pPr>
+      <w:r>
+        <w:rPr>
+          <w:rFonts w:ascii="Consolas" w:hAnsi="Consolas" w:cs="Consolas"/>
+          <w:color w:val="0000FF"/>
+          <w:kern w:val="0"/>
+          <w:sz w:val="19"/>
+          <w:szCs w:val="19"/>
+        </w:rPr>
+        <w:t>select</w:t>
+      </w:r>
+      <w:r>
+        <w:rPr>
+          <w:rFonts w:ascii="Consolas" w:hAnsi="Consolas" w:cs="Consolas"/>
+          <w:color w:val="000000"/>
+          <w:kern w:val="0"/>
+          <w:sz w:val="19"/>
+          <w:szCs w:val="19"/>
+        </w:rPr>
+        <w:t xml:space="preserve"> </w:t>
+      </w:r>
+      <w:r>
+        <w:rPr>
+          <w:rFonts w:ascii="Consolas" w:hAnsi="Consolas" w:cs="Consolas"/>
+          <w:color w:val="808080"/>
+          <w:kern w:val="0"/>
+          <w:sz w:val="19"/>
+          <w:szCs w:val="19"/>
+        </w:rPr>
+        <w:t>*</w:t>
+      </w:r>
+      <w:r>
+        <w:rPr>
+          <w:rFonts w:ascii="Consolas" w:hAnsi="Consolas" w:cs="Consolas"/>
+          <w:color w:val="000000"/>
+          <w:kern w:val="0"/>
+          <w:sz w:val="19"/>
+          <w:szCs w:val="19"/>
+        </w:rPr>
+        <w:t xml:space="preserve"> </w:t>
+      </w:r>
+      <w:r>
+        <w:rPr>
+          <w:rFonts w:ascii="Consolas" w:hAnsi="Consolas" w:cs="Consolas"/>
+          <w:color w:val="0000FF"/>
+          <w:kern w:val="0"/>
+          <w:sz w:val="19"/>
+          <w:szCs w:val="19"/>
+        </w:rPr>
+        <w:t>from</w:t>
+      </w:r>
+      <w:r>
+        <w:rPr>
+          <w:rFonts w:ascii="Consolas" w:hAnsi="Consolas" w:cs="Consolas"/>
+          <w:color w:val="000000"/>
+          <w:kern w:val="0"/>
+          <w:sz w:val="19"/>
+          <w:szCs w:val="19"/>
+        </w:rPr>
+        <w:t xml:space="preserve"> employee</w:t>
+      </w:r>
+      <w:r>
+        <w:rPr>
+          <w:rFonts w:ascii="Consolas" w:hAnsi="Consolas" w:cs="Consolas"/>
+          <w:color w:val="808080"/>
+          <w:kern w:val="0"/>
+          <w:sz w:val="19"/>
+          <w:szCs w:val="19"/>
+        </w:rPr>
+        <w:t>;</w:t>
+      </w:r>
+    </w:p>
+    <w:p>
+      <w:pPr>
+        <w:autoSpaceDE w:val="0"/>
+        <w:autoSpaceDN w:val="0"/>
+        <w:adjustRightInd w:val="0"/>
+        <w:spacing w:after="0" w:line="240" w:lineRule="auto"/>
+        <w:rPr>
+          <w:rFonts w:ascii="Consolas" w:hAnsi="Consolas" w:cs="Consolas"/>
+          <w:color w:val="000000"/>
+          <w:kern w:val="0"/>
+          <w:sz w:val="19"/>
+          <w:szCs w:val="19"/>
+        </w:rPr>
+      </w:pPr>
+    </w:p>
+    <w:p>
+      <w:pPr>
+        <w:autoSpaceDE w:val="0"/>
+        <w:autoSpaceDN w:val="0"/>
+        <w:adjustRightInd w:val="0"/>
+        <w:spacing w:after="0" w:line="240" w:lineRule="auto"/>
+        <w:rPr>
+          <w:rFonts w:ascii="Consolas" w:hAnsi="Consolas" w:cs="Consolas"/>
+          <w:color w:val="000000"/>
+          <w:kern w:val="0"/>
+          <w:sz w:val="19"/>
+          <w:szCs w:val="19"/>
+        </w:rPr>
+      </w:pPr>
+      <w:r>
+        <w:rPr>
+          <w:rFonts w:ascii="Consolas" w:hAnsi="Consolas" w:cs="Consolas"/>
+          <w:color w:val="0000FF"/>
+          <w:kern w:val="0"/>
+          <w:sz w:val="19"/>
+          <w:szCs w:val="19"/>
+        </w:rPr>
+        <w:t>exec</w:t>
+      </w:r>
+      <w:r>
+        <w:rPr>
+          <w:rFonts w:ascii="Consolas" w:hAnsi="Consolas" w:cs="Consolas"/>
+          <w:color w:val="000000"/>
+          <w:kern w:val="0"/>
+          <w:sz w:val="19"/>
+          <w:szCs w:val="19"/>
+        </w:rPr>
+        <w:t xml:space="preserve"> sp_RetriveEmployeeInfo</w:t>
+      </w:r>
+      <w:r>
+        <w:rPr>
+          <w:rFonts w:ascii="Consolas" w:hAnsi="Consolas" w:cs="Consolas"/>
+          <w:color w:val="808080"/>
+          <w:kern w:val="0"/>
+          <w:sz w:val="19"/>
+          <w:szCs w:val="19"/>
+        </w:rPr>
+        <w:t>;</w:t>
+      </w:r>
+    </w:p>
+    <w:p>
+      <w:pPr>
+        <w:autoSpaceDE w:val="0"/>
+        <w:autoSpaceDN w:val="0"/>
+        <w:adjustRightInd w:val="0"/>
+        <w:spacing w:after="0" w:line="240" w:lineRule="auto"/>
+        <w:rPr>
+          <w:rFonts w:ascii="Consolas" w:hAnsi="Consolas" w:cs="Consolas"/>
+          <w:color w:val="000000"/>
+          <w:kern w:val="0"/>
+          <w:sz w:val="19"/>
+          <w:szCs w:val="19"/>
+        </w:rPr>
+      </w:pPr>
+    </w:p>
+    <w:p>
+      <w:pPr>
+        <w:autoSpaceDE w:val="0"/>
+        <w:autoSpaceDN w:val="0"/>
+        <w:adjustRightInd w:val="0"/>
+        <w:spacing w:after="0" w:line="240" w:lineRule="auto"/>
+        <w:rPr>
+          <w:rFonts w:ascii="Consolas" w:hAnsi="Consolas" w:cs="Consolas"/>
+          <w:color w:val="000000"/>
+          <w:kern w:val="0"/>
+          <w:sz w:val="19"/>
+          <w:szCs w:val="19"/>
+        </w:rPr>
+      </w:pPr>
+      <w:r>
+        <w:rPr>
+          <w:rFonts w:ascii="Consolas" w:hAnsi="Consolas" w:cs="Consolas"/>
+          <w:color w:val="0000FF"/>
+          <w:kern w:val="0"/>
+          <w:sz w:val="19"/>
+          <w:szCs w:val="19"/>
+        </w:rPr>
+        <w:t>exec</w:t>
+      </w:r>
+      <w:r>
+        <w:rPr>
+          <w:rFonts w:ascii="Consolas" w:hAnsi="Consolas" w:cs="Consolas"/>
+          <w:color w:val="000000"/>
+          <w:kern w:val="0"/>
+          <w:sz w:val="19"/>
+          <w:szCs w:val="19"/>
+        </w:rPr>
+        <w:t xml:space="preserve"> sp_changeowner</w:t>
+      </w:r>
+      <w:r>
+        <w:rPr>
+          <w:rFonts w:ascii="Consolas" w:hAnsi="Consolas" w:cs="Consolas"/>
+          <w:color w:val="0000FF"/>
+          <w:kern w:val="0"/>
+          <w:sz w:val="19"/>
+          <w:szCs w:val="19"/>
+        </w:rPr>
+        <w:t xml:space="preserve"> </w:t>
+      </w:r>
+    </w:p>
+    <w:p>
+      <w:pPr>
+        <w:autoSpaceDE w:val="0"/>
+        <w:autoSpaceDN w:val="0"/>
+        <w:adjustRightInd w:val="0"/>
+        <w:spacing w:after="0" w:line="240" w:lineRule="auto"/>
+        <w:rPr>
+          <w:rFonts w:ascii="Consolas" w:hAnsi="Consolas" w:cs="Consolas"/>
+          <w:color w:val="000000"/>
+          <w:kern w:val="0"/>
+          <w:sz w:val="19"/>
+          <w:szCs w:val="19"/>
+        </w:rPr>
+      </w:pPr>
+      <w:r>
+        <w:rPr>
+          <w:rFonts w:ascii="Consolas" w:hAnsi="Consolas" w:cs="Consolas"/>
+          <w:color w:val="800000"/>
+          <w:kern w:val="0"/>
+          <w:sz w:val="19"/>
+          <w:szCs w:val="19"/>
+        </w:rPr>
+        <w:t>Sp_help</w:t>
+      </w:r>
+    </w:p>
+    <w:p>
+      <w:pPr>
+        <w:autoSpaceDE w:val="0"/>
+        <w:autoSpaceDN w:val="0"/>
+        <w:adjustRightInd w:val="0"/>
+        <w:spacing w:after="0" w:line="240" w:lineRule="auto"/>
+        <w:rPr>
+          <w:rFonts w:ascii="Consolas" w:hAnsi="Consolas" w:cs="Consolas"/>
+          <w:color w:val="000000"/>
+          <w:kern w:val="0"/>
+          <w:sz w:val="19"/>
+          <w:szCs w:val="19"/>
+        </w:rPr>
+      </w:pPr>
+      <w:r>
+        <w:rPr>
+          <w:rFonts w:ascii="Consolas" w:hAnsi="Consolas" w:cs="Consolas"/>
+          <w:color w:val="800000"/>
+          <w:kern w:val="0"/>
+          <w:sz w:val="19"/>
+          <w:szCs w:val="19"/>
+        </w:rPr>
+        <w:t>Sp_helpdb</w:t>
+      </w:r>
+    </w:p>
+    <w:p>
+      <w:pPr>
+        <w:autoSpaceDE w:val="0"/>
+        <w:autoSpaceDN w:val="0"/>
+        <w:adjustRightInd w:val="0"/>
+        <w:spacing w:after="0" w:line="240" w:lineRule="auto"/>
+        <w:rPr>
+          <w:rFonts w:ascii="Consolas" w:hAnsi="Consolas" w:cs="Consolas"/>
+          <w:color w:val="000000"/>
+          <w:kern w:val="0"/>
+          <w:sz w:val="19"/>
+          <w:szCs w:val="19"/>
+        </w:rPr>
+      </w:pPr>
+    </w:p>
+    <w:p>
+      <w:pPr>
+        <w:autoSpaceDE w:val="0"/>
+        <w:autoSpaceDN w:val="0"/>
+        <w:adjustRightInd w:val="0"/>
+        <w:spacing w:after="0" w:line="240" w:lineRule="auto"/>
+        <w:rPr>
+          <w:rFonts w:ascii="Consolas" w:hAnsi="Consolas" w:cs="Consolas"/>
+          <w:color w:val="000000"/>
+          <w:kern w:val="0"/>
+          <w:sz w:val="19"/>
+          <w:szCs w:val="19"/>
+        </w:rPr>
+      </w:pPr>
+    </w:p>
+    <w:p>
+      <w:pPr>
+        <w:autoSpaceDE w:val="0"/>
+        <w:autoSpaceDN w:val="0"/>
+        <w:adjustRightInd w:val="0"/>
+        <w:spacing w:after="0" w:line="240" w:lineRule="auto"/>
+        <w:rPr>
+          <w:rFonts w:ascii="Consolas" w:hAnsi="Consolas" w:cs="Consolas"/>
+          <w:color w:val="000000"/>
+          <w:kern w:val="0"/>
+          <w:sz w:val="19"/>
+          <w:szCs w:val="19"/>
+        </w:rPr>
+      </w:pPr>
+      <w:r>
+        <w:rPr>
+          <w:rFonts w:ascii="Consolas" w:hAnsi="Consolas" w:cs="Consolas"/>
+          <w:color w:val="0000FF"/>
+          <w:kern w:val="0"/>
+          <w:sz w:val="19"/>
+          <w:szCs w:val="19"/>
+        </w:rPr>
+        <w:t>create</w:t>
+      </w:r>
+      <w:r>
+        <w:rPr>
+          <w:rFonts w:ascii="Consolas" w:hAnsi="Consolas" w:cs="Consolas"/>
+          <w:color w:val="000000"/>
+          <w:kern w:val="0"/>
+          <w:sz w:val="19"/>
+          <w:szCs w:val="19"/>
+        </w:rPr>
+        <w:t xml:space="preserve"> </w:t>
+      </w:r>
+      <w:r>
+        <w:rPr>
+          <w:rFonts w:ascii="Consolas" w:hAnsi="Consolas" w:cs="Consolas"/>
+          <w:color w:val="0000FF"/>
+          <w:kern w:val="0"/>
+          <w:sz w:val="19"/>
+          <w:szCs w:val="19"/>
+        </w:rPr>
+        <w:t>procedure</w:t>
+      </w:r>
+      <w:r>
+        <w:rPr>
+          <w:rFonts w:ascii="Consolas" w:hAnsi="Consolas" w:cs="Consolas"/>
+          <w:color w:val="000000"/>
+          <w:kern w:val="0"/>
+          <w:sz w:val="19"/>
+          <w:szCs w:val="19"/>
+        </w:rPr>
+        <w:t xml:space="preserve"> sp_RetriveEmployeeInfo</w:t>
+      </w:r>
+    </w:p>
+    <w:p>
+      <w:pPr>
+        <w:autoSpaceDE w:val="0"/>
+        <w:autoSpaceDN w:val="0"/>
+        <w:adjustRightInd w:val="0"/>
+        <w:spacing w:after="0" w:line="240" w:lineRule="auto"/>
+        <w:rPr>
+          <w:rFonts w:ascii="Consolas" w:hAnsi="Consolas" w:cs="Consolas"/>
+          <w:color w:val="000000"/>
+          <w:kern w:val="0"/>
+          <w:sz w:val="19"/>
+          <w:szCs w:val="19"/>
+        </w:rPr>
+      </w:pPr>
+      <w:r>
+        <w:rPr>
+          <w:rFonts w:ascii="Consolas" w:hAnsi="Consolas" w:cs="Consolas"/>
+          <w:color w:val="0000FF"/>
+          <w:kern w:val="0"/>
+          <w:sz w:val="19"/>
+          <w:szCs w:val="19"/>
+        </w:rPr>
+        <w:t>as</w:t>
+      </w:r>
+      <w:r>
+        <w:rPr>
+          <w:rFonts w:ascii="Consolas" w:hAnsi="Consolas" w:cs="Consolas"/>
+          <w:color w:val="000000"/>
+          <w:kern w:val="0"/>
+          <w:sz w:val="19"/>
+          <w:szCs w:val="19"/>
+        </w:rPr>
+        <w:t xml:space="preserve"> </w:t>
+      </w:r>
+    </w:p>
+    <w:p>
+      <w:pPr>
+        <w:autoSpaceDE w:val="0"/>
+        <w:autoSpaceDN w:val="0"/>
+        <w:adjustRightInd w:val="0"/>
+        <w:spacing w:after="0" w:line="240" w:lineRule="auto"/>
+        <w:rPr>
+          <w:rFonts w:ascii="Consolas" w:hAnsi="Consolas" w:cs="Consolas"/>
+          <w:color w:val="000000"/>
+          <w:kern w:val="0"/>
+          <w:sz w:val="19"/>
+          <w:szCs w:val="19"/>
+        </w:rPr>
+      </w:pPr>
+      <w:r>
+        <w:rPr>
+          <w:rFonts w:ascii="Consolas" w:hAnsi="Consolas" w:cs="Consolas"/>
+          <w:color w:val="0000FF"/>
+          <w:kern w:val="0"/>
+          <w:sz w:val="19"/>
+          <w:szCs w:val="19"/>
+        </w:rPr>
+        <w:t>select</w:t>
+      </w:r>
+      <w:r>
+        <w:rPr>
+          <w:rFonts w:ascii="Consolas" w:hAnsi="Consolas" w:cs="Consolas"/>
+          <w:color w:val="000000"/>
+          <w:kern w:val="0"/>
+          <w:sz w:val="19"/>
+          <w:szCs w:val="19"/>
+        </w:rPr>
+        <w:t xml:space="preserve"> </w:t>
+      </w:r>
+      <w:r>
+        <w:rPr>
+          <w:rFonts w:ascii="Consolas" w:hAnsi="Consolas" w:cs="Consolas"/>
+          <w:color w:val="808080"/>
+          <w:kern w:val="0"/>
+          <w:sz w:val="19"/>
+          <w:szCs w:val="19"/>
+        </w:rPr>
+        <w:t>*</w:t>
+      </w:r>
+      <w:r>
+        <w:rPr>
+          <w:rFonts w:ascii="Consolas" w:hAnsi="Consolas" w:cs="Consolas"/>
+          <w:color w:val="000000"/>
+          <w:kern w:val="0"/>
+          <w:sz w:val="19"/>
+          <w:szCs w:val="19"/>
+        </w:rPr>
+        <w:t xml:space="preserve"> </w:t>
+      </w:r>
+      <w:r>
+        <w:rPr>
+          <w:rFonts w:ascii="Consolas" w:hAnsi="Consolas" w:cs="Consolas"/>
+          <w:color w:val="0000FF"/>
+          <w:kern w:val="0"/>
+          <w:sz w:val="19"/>
+          <w:szCs w:val="19"/>
+        </w:rPr>
+        <w:t>from</w:t>
+      </w:r>
+      <w:r>
+        <w:rPr>
+          <w:rFonts w:ascii="Consolas" w:hAnsi="Consolas" w:cs="Consolas"/>
+          <w:color w:val="000000"/>
+          <w:kern w:val="0"/>
+          <w:sz w:val="19"/>
+          <w:szCs w:val="19"/>
+        </w:rPr>
+        <w:t xml:space="preserve"> employee</w:t>
+      </w:r>
+      <w:r>
+        <w:rPr>
+          <w:rFonts w:ascii="Consolas" w:hAnsi="Consolas" w:cs="Consolas"/>
+          <w:color w:val="808080"/>
+          <w:kern w:val="0"/>
+          <w:sz w:val="19"/>
+          <w:szCs w:val="19"/>
+        </w:rPr>
+        <w:t>;</w:t>
+      </w:r>
+    </w:p>
+    <w:p>
+      <w:pPr>
+        <w:autoSpaceDE w:val="0"/>
+        <w:autoSpaceDN w:val="0"/>
+        <w:adjustRightInd w:val="0"/>
+        <w:spacing w:after="0" w:line="240" w:lineRule="auto"/>
+        <w:rPr>
+          <w:rFonts w:ascii="Consolas" w:hAnsi="Consolas" w:cs="Consolas"/>
+          <w:color w:val="000000"/>
+          <w:kern w:val="0"/>
+          <w:sz w:val="19"/>
+          <w:szCs w:val="19"/>
+        </w:rPr>
+      </w:pPr>
+    </w:p>
+    <w:p>
+      <w:pPr>
+        <w:autoSpaceDE w:val="0"/>
+        <w:autoSpaceDN w:val="0"/>
+        <w:adjustRightInd w:val="0"/>
+        <w:spacing w:after="0" w:line="240" w:lineRule="auto"/>
+        <w:rPr>
+          <w:rFonts w:ascii="Consolas" w:hAnsi="Consolas" w:cs="Consolas"/>
+          <w:color w:val="000000"/>
+          <w:kern w:val="0"/>
+          <w:sz w:val="19"/>
+          <w:szCs w:val="19"/>
+        </w:rPr>
+      </w:pPr>
+      <w:r>
+        <w:rPr>
+          <w:rFonts w:ascii="Consolas" w:hAnsi="Consolas" w:cs="Consolas"/>
+          <w:color w:val="0000FF"/>
+          <w:kern w:val="0"/>
+          <w:sz w:val="19"/>
+          <w:szCs w:val="19"/>
+        </w:rPr>
+        <w:t>select</w:t>
+      </w:r>
+      <w:r>
+        <w:rPr>
+          <w:rFonts w:ascii="Consolas" w:hAnsi="Consolas" w:cs="Consolas"/>
+          <w:color w:val="000000"/>
+          <w:kern w:val="0"/>
+          <w:sz w:val="19"/>
+          <w:szCs w:val="19"/>
+        </w:rPr>
+        <w:t xml:space="preserve"> </w:t>
+      </w:r>
+      <w:r>
+        <w:rPr>
+          <w:rFonts w:ascii="Consolas" w:hAnsi="Consolas" w:cs="Consolas"/>
+          <w:color w:val="808080"/>
+          <w:kern w:val="0"/>
+          <w:sz w:val="19"/>
+          <w:szCs w:val="19"/>
+        </w:rPr>
+        <w:t>*</w:t>
+      </w:r>
+      <w:r>
+        <w:rPr>
+          <w:rFonts w:ascii="Consolas" w:hAnsi="Consolas" w:cs="Consolas"/>
+          <w:color w:val="000000"/>
+          <w:kern w:val="0"/>
+          <w:sz w:val="19"/>
+          <w:szCs w:val="19"/>
+        </w:rPr>
+        <w:t xml:space="preserve"> </w:t>
+      </w:r>
+      <w:r>
+        <w:rPr>
+          <w:rFonts w:ascii="Consolas" w:hAnsi="Consolas" w:cs="Consolas"/>
+          <w:color w:val="0000FF"/>
+          <w:kern w:val="0"/>
+          <w:sz w:val="19"/>
+          <w:szCs w:val="19"/>
+        </w:rPr>
+        <w:t>from</w:t>
+      </w:r>
+      <w:r>
+        <w:rPr>
+          <w:rFonts w:ascii="Consolas" w:hAnsi="Consolas" w:cs="Consolas"/>
+          <w:color w:val="000000"/>
+          <w:kern w:val="0"/>
+          <w:sz w:val="19"/>
+          <w:szCs w:val="19"/>
+        </w:rPr>
+        <w:t xml:space="preserve"> student</w:t>
+      </w:r>
+      <w:r>
+        <w:rPr>
+          <w:rFonts w:ascii="Consolas" w:hAnsi="Consolas" w:cs="Consolas"/>
+          <w:color w:val="808080"/>
+          <w:kern w:val="0"/>
+          <w:sz w:val="19"/>
+          <w:szCs w:val="19"/>
+        </w:rPr>
+        <w:t>;</w:t>
+      </w:r>
+    </w:p>
+    <w:p>
+      <w:pPr>
+        <w:autoSpaceDE w:val="0"/>
+        <w:autoSpaceDN w:val="0"/>
+        <w:adjustRightInd w:val="0"/>
+        <w:spacing w:after="0" w:line="240" w:lineRule="auto"/>
+        <w:rPr>
+          <w:rFonts w:ascii="Consolas" w:hAnsi="Consolas" w:cs="Consolas"/>
+          <w:color w:val="000000"/>
+          <w:kern w:val="0"/>
+          <w:sz w:val="19"/>
+          <w:szCs w:val="19"/>
+        </w:rPr>
+      </w:pPr>
+    </w:p>
+    <w:p>
+      <w:pPr>
+        <w:autoSpaceDE w:val="0"/>
+        <w:autoSpaceDN w:val="0"/>
+        <w:adjustRightInd w:val="0"/>
+        <w:spacing w:after="0" w:line="240" w:lineRule="auto"/>
+        <w:rPr>
+          <w:rFonts w:ascii="Consolas" w:hAnsi="Consolas" w:cs="Consolas"/>
+          <w:color w:val="000000"/>
+          <w:kern w:val="0"/>
+          <w:sz w:val="19"/>
+          <w:szCs w:val="19"/>
+        </w:rPr>
+      </w:pPr>
+      <w:r>
+        <w:rPr>
+          <w:rFonts w:ascii="Consolas" w:hAnsi="Consolas" w:cs="Consolas"/>
+          <w:color w:val="0000FF"/>
+          <w:kern w:val="0"/>
+          <w:sz w:val="19"/>
+          <w:szCs w:val="19"/>
+        </w:rPr>
+        <w:t>create</w:t>
+      </w:r>
+      <w:r>
+        <w:rPr>
+          <w:rFonts w:ascii="Consolas" w:hAnsi="Consolas" w:cs="Consolas"/>
+          <w:color w:val="000000"/>
+          <w:kern w:val="0"/>
+          <w:sz w:val="19"/>
+          <w:szCs w:val="19"/>
+        </w:rPr>
+        <w:t xml:space="preserve"> </w:t>
+      </w:r>
+      <w:r>
+        <w:rPr>
+          <w:rFonts w:ascii="Consolas" w:hAnsi="Consolas" w:cs="Consolas"/>
+          <w:color w:val="0000FF"/>
+          <w:kern w:val="0"/>
+          <w:sz w:val="19"/>
+          <w:szCs w:val="19"/>
+        </w:rPr>
+        <w:t>procedure</w:t>
+      </w:r>
+      <w:r>
+        <w:rPr>
+          <w:rFonts w:ascii="Consolas" w:hAnsi="Consolas" w:cs="Consolas"/>
+          <w:color w:val="000000"/>
+          <w:kern w:val="0"/>
+          <w:sz w:val="19"/>
+          <w:szCs w:val="19"/>
+        </w:rPr>
+        <w:t xml:space="preserve"> sp_InsertStudent</w:t>
+      </w:r>
+    </w:p>
+    <w:p>
+      <w:pPr>
+        <w:autoSpaceDE w:val="0"/>
+        <w:autoSpaceDN w:val="0"/>
+        <w:adjustRightInd w:val="0"/>
+        <w:spacing w:after="0" w:line="240" w:lineRule="auto"/>
+        <w:rPr>
+          <w:rFonts w:ascii="Consolas" w:hAnsi="Consolas" w:cs="Consolas"/>
+          <w:color w:val="000000"/>
+          <w:kern w:val="0"/>
+          <w:sz w:val="19"/>
+          <w:szCs w:val="19"/>
+        </w:rPr>
+      </w:pPr>
+      <w:r>
+        <w:rPr>
+          <w:rFonts w:ascii="Consolas" w:hAnsi="Consolas" w:cs="Consolas"/>
+          <w:color w:val="000000"/>
+          <w:kern w:val="0"/>
+          <w:sz w:val="19"/>
+          <w:szCs w:val="19"/>
+        </w:rPr>
+        <w:t xml:space="preserve">@id </w:t>
+      </w:r>
+      <w:r>
+        <w:rPr>
+          <w:rFonts w:ascii="Consolas" w:hAnsi="Consolas" w:cs="Consolas"/>
+          <w:color w:val="0000FF"/>
+          <w:kern w:val="0"/>
+          <w:sz w:val="19"/>
+          <w:szCs w:val="19"/>
+        </w:rPr>
+        <w:t>int</w:t>
+      </w:r>
+      <w:r>
+        <w:rPr>
+          <w:rFonts w:ascii="Consolas" w:hAnsi="Consolas" w:cs="Consolas"/>
+          <w:color w:val="808080"/>
+          <w:kern w:val="0"/>
+          <w:sz w:val="19"/>
+          <w:szCs w:val="19"/>
+        </w:rPr>
+        <w:t>,</w:t>
+      </w:r>
+    </w:p>
+    <w:p>
+      <w:pPr>
+        <w:autoSpaceDE w:val="0"/>
+        <w:autoSpaceDN w:val="0"/>
+        <w:adjustRightInd w:val="0"/>
+        <w:spacing w:after="0" w:line="240" w:lineRule="auto"/>
+        <w:rPr>
+          <w:rFonts w:ascii="Consolas" w:hAnsi="Consolas" w:cs="Consolas"/>
+          <w:color w:val="000000"/>
+          <w:kern w:val="0"/>
+          <w:sz w:val="19"/>
+          <w:szCs w:val="19"/>
+        </w:rPr>
+      </w:pPr>
+      <w:r>
+        <w:rPr>
+          <w:rFonts w:ascii="Consolas" w:hAnsi="Consolas" w:cs="Consolas"/>
+          <w:color w:val="000000"/>
+          <w:kern w:val="0"/>
+          <w:sz w:val="19"/>
+          <w:szCs w:val="19"/>
+        </w:rPr>
+        <w:t xml:space="preserve">@name </w:t>
+      </w:r>
+      <w:r>
+        <w:rPr>
+          <w:rFonts w:ascii="Consolas" w:hAnsi="Consolas" w:cs="Consolas"/>
+          <w:color w:val="0000FF"/>
+          <w:kern w:val="0"/>
+          <w:sz w:val="19"/>
+          <w:szCs w:val="19"/>
+        </w:rPr>
+        <w:t>varchar</w:t>
+      </w:r>
+      <w:r>
+        <w:rPr>
+          <w:rFonts w:ascii="Consolas" w:hAnsi="Consolas" w:cs="Consolas"/>
+          <w:color w:val="808080"/>
+          <w:kern w:val="0"/>
+          <w:sz w:val="19"/>
+          <w:szCs w:val="19"/>
+        </w:rPr>
+        <w:t>(</w:t>
+      </w:r>
+      <w:r>
+        <w:rPr>
+          <w:rFonts w:ascii="Consolas" w:hAnsi="Consolas" w:cs="Consolas"/>
+          <w:color w:val="000000"/>
+          <w:kern w:val="0"/>
+          <w:sz w:val="19"/>
+          <w:szCs w:val="19"/>
+        </w:rPr>
+        <w:t>30</w:t>
+      </w:r>
+      <w:r>
+        <w:rPr>
+          <w:rFonts w:ascii="Consolas" w:hAnsi="Consolas" w:cs="Consolas"/>
+          <w:color w:val="808080"/>
+          <w:kern w:val="0"/>
+          <w:sz w:val="19"/>
+          <w:szCs w:val="19"/>
+        </w:rPr>
+        <w:t>),</w:t>
+      </w:r>
+    </w:p>
+    <w:p>
+      <w:pPr>
+        <w:autoSpaceDE w:val="0"/>
+        <w:autoSpaceDN w:val="0"/>
+        <w:adjustRightInd w:val="0"/>
+        <w:spacing w:after="0" w:line="240" w:lineRule="auto"/>
+        <w:rPr>
+          <w:rFonts w:ascii="Consolas" w:hAnsi="Consolas" w:cs="Consolas"/>
+          <w:color w:val="000000"/>
+          <w:kern w:val="0"/>
+          <w:sz w:val="19"/>
+          <w:szCs w:val="19"/>
+        </w:rPr>
+      </w:pPr>
+      <w:r>
+        <w:rPr>
+          <w:rFonts w:ascii="Consolas" w:hAnsi="Consolas" w:cs="Consolas"/>
+          <w:color w:val="000000"/>
+          <w:kern w:val="0"/>
+          <w:sz w:val="19"/>
+          <w:szCs w:val="19"/>
+        </w:rPr>
+        <w:t xml:space="preserve">@mobile </w:t>
+      </w:r>
+      <w:r>
+        <w:rPr>
+          <w:rFonts w:ascii="Consolas" w:hAnsi="Consolas" w:cs="Consolas"/>
+          <w:color w:val="0000FF"/>
+          <w:kern w:val="0"/>
+          <w:sz w:val="19"/>
+          <w:szCs w:val="19"/>
+        </w:rPr>
+        <w:t>bigint</w:t>
+      </w:r>
+      <w:r>
+        <w:rPr>
+          <w:rFonts w:ascii="Consolas" w:hAnsi="Consolas" w:cs="Consolas"/>
+          <w:color w:val="808080"/>
+          <w:kern w:val="0"/>
+          <w:sz w:val="19"/>
+          <w:szCs w:val="19"/>
+        </w:rPr>
+        <w:t>,</w:t>
+      </w:r>
+    </w:p>
+    <w:p>
+      <w:pPr>
+        <w:autoSpaceDE w:val="0"/>
+        <w:autoSpaceDN w:val="0"/>
+        <w:adjustRightInd w:val="0"/>
+        <w:spacing w:after="0" w:line="240" w:lineRule="auto"/>
+        <w:rPr>
+          <w:rFonts w:ascii="Consolas" w:hAnsi="Consolas" w:cs="Consolas"/>
+          <w:color w:val="000000"/>
+          <w:kern w:val="0"/>
+          <w:sz w:val="19"/>
+          <w:szCs w:val="19"/>
+        </w:rPr>
+      </w:pPr>
+      <w:r>
+        <w:rPr>
+          <w:rFonts w:ascii="Consolas" w:hAnsi="Consolas" w:cs="Consolas"/>
+          <w:color w:val="000000"/>
+          <w:kern w:val="0"/>
+          <w:sz w:val="19"/>
+          <w:szCs w:val="19"/>
+        </w:rPr>
+        <w:t xml:space="preserve">@status </w:t>
+      </w:r>
+      <w:r>
+        <w:rPr>
+          <w:rFonts w:ascii="Consolas" w:hAnsi="Consolas" w:cs="Consolas"/>
+          <w:color w:val="0000FF"/>
+          <w:kern w:val="0"/>
+          <w:sz w:val="19"/>
+          <w:szCs w:val="19"/>
+        </w:rPr>
+        <w:t>int</w:t>
+      </w:r>
+    </w:p>
+    <w:p>
+      <w:pPr>
+        <w:autoSpaceDE w:val="0"/>
+        <w:autoSpaceDN w:val="0"/>
+        <w:adjustRightInd w:val="0"/>
+        <w:spacing w:after="0" w:line="240" w:lineRule="auto"/>
+        <w:rPr>
+          <w:rFonts w:ascii="Consolas" w:hAnsi="Consolas" w:cs="Consolas"/>
+          <w:color w:val="000000"/>
+          <w:kern w:val="0"/>
+          <w:sz w:val="19"/>
+          <w:szCs w:val="19"/>
+        </w:rPr>
+      </w:pPr>
+      <w:r>
+        <w:rPr>
+          <w:rFonts w:ascii="Consolas" w:hAnsi="Consolas" w:cs="Consolas"/>
+          <w:color w:val="0000FF"/>
+          <w:kern w:val="0"/>
+          <w:sz w:val="19"/>
+          <w:szCs w:val="19"/>
+        </w:rPr>
+        <w:t>as</w:t>
+      </w:r>
+    </w:p>
+    <w:p>
+      <w:pPr>
+        <w:autoSpaceDE w:val="0"/>
+        <w:autoSpaceDN w:val="0"/>
+        <w:adjustRightInd w:val="0"/>
+        <w:spacing w:after="0" w:line="240" w:lineRule="auto"/>
+        <w:rPr>
+          <w:rFonts w:ascii="Consolas" w:hAnsi="Consolas" w:cs="Consolas"/>
+          <w:color w:val="000000"/>
+          <w:kern w:val="0"/>
+          <w:sz w:val="19"/>
+          <w:szCs w:val="19"/>
+        </w:rPr>
+      </w:pPr>
+      <w:r>
+        <w:rPr>
+          <w:rFonts w:ascii="Consolas" w:hAnsi="Consolas" w:cs="Consolas"/>
+          <w:color w:val="0000FF"/>
+          <w:kern w:val="0"/>
+          <w:sz w:val="19"/>
+          <w:szCs w:val="19"/>
+        </w:rPr>
+        <w:t>begin</w:t>
+      </w:r>
+      <w:r>
+        <w:rPr>
+          <w:rFonts w:ascii="Consolas" w:hAnsi="Consolas" w:cs="Consolas"/>
+          <w:color w:val="000000"/>
+          <w:kern w:val="0"/>
+          <w:sz w:val="19"/>
+          <w:szCs w:val="19"/>
+        </w:rPr>
+        <w:t xml:space="preserve"> </w:t>
+      </w:r>
+    </w:p>
+    <w:p>
+      <w:pPr>
+        <w:autoSpaceDE w:val="0"/>
+        <w:autoSpaceDN w:val="0"/>
+        <w:adjustRightInd w:val="0"/>
+        <w:spacing w:after="0" w:line="240" w:lineRule="auto"/>
+        <w:rPr>
+          <w:rFonts w:ascii="Consolas" w:hAnsi="Consolas" w:cs="Consolas"/>
+          <w:color w:val="000000"/>
+          <w:kern w:val="0"/>
+          <w:sz w:val="19"/>
+          <w:szCs w:val="19"/>
+        </w:rPr>
+      </w:pPr>
+      <w:r>
+        <w:rPr>
+          <w:rFonts w:ascii="Consolas" w:hAnsi="Consolas" w:cs="Consolas"/>
+          <w:color w:val="0000FF"/>
+          <w:kern w:val="0"/>
+          <w:sz w:val="19"/>
+          <w:szCs w:val="19"/>
+        </w:rPr>
+        <w:t>insert</w:t>
+      </w:r>
+      <w:r>
+        <w:rPr>
+          <w:rFonts w:ascii="Consolas" w:hAnsi="Consolas" w:cs="Consolas"/>
+          <w:color w:val="000000"/>
+          <w:kern w:val="0"/>
+          <w:sz w:val="19"/>
+          <w:szCs w:val="19"/>
+        </w:rPr>
+        <w:t xml:space="preserve"> </w:t>
+      </w:r>
+      <w:r>
+        <w:rPr>
+          <w:rFonts w:ascii="Consolas" w:hAnsi="Consolas" w:cs="Consolas"/>
+          <w:color w:val="0000FF"/>
+          <w:kern w:val="0"/>
+          <w:sz w:val="19"/>
+          <w:szCs w:val="19"/>
+        </w:rPr>
+        <w:t>into</w:t>
+      </w:r>
+      <w:r>
+        <w:rPr>
+          <w:rFonts w:ascii="Consolas" w:hAnsi="Consolas" w:cs="Consolas"/>
+          <w:color w:val="000000"/>
+          <w:kern w:val="0"/>
+          <w:sz w:val="19"/>
+          <w:szCs w:val="19"/>
+        </w:rPr>
+        <w:t xml:space="preserve"> student</w:t>
+      </w:r>
+      <w:r>
+        <w:rPr>
+          <w:rFonts w:ascii="Consolas" w:hAnsi="Consolas" w:cs="Consolas"/>
+          <w:color w:val="808080"/>
+          <w:kern w:val="0"/>
+          <w:sz w:val="19"/>
+          <w:szCs w:val="19"/>
+        </w:rPr>
+        <w:t>(</w:t>
+      </w:r>
+      <w:r>
+        <w:rPr>
+          <w:rFonts w:ascii="Consolas" w:hAnsi="Consolas" w:cs="Consolas"/>
+          <w:color w:val="000000"/>
+          <w:kern w:val="0"/>
+          <w:sz w:val="19"/>
+          <w:szCs w:val="19"/>
+        </w:rPr>
+        <w:t>id</w:t>
+      </w:r>
+      <w:r>
+        <w:rPr>
+          <w:rFonts w:ascii="Consolas" w:hAnsi="Consolas" w:cs="Consolas"/>
+          <w:color w:val="808080"/>
+          <w:kern w:val="0"/>
+          <w:sz w:val="19"/>
+          <w:szCs w:val="19"/>
+        </w:rPr>
+        <w:t>,</w:t>
+      </w:r>
+      <w:r>
+        <w:rPr>
+          <w:rFonts w:ascii="Consolas" w:hAnsi="Consolas" w:cs="Consolas"/>
+          <w:color w:val="0000FF"/>
+          <w:kern w:val="0"/>
+          <w:sz w:val="19"/>
+          <w:szCs w:val="19"/>
+        </w:rPr>
+        <w:t>name</w:t>
+      </w:r>
+      <w:r>
+        <w:rPr>
+          <w:rFonts w:ascii="Consolas" w:hAnsi="Consolas" w:cs="Consolas"/>
+          <w:color w:val="808080"/>
+          <w:kern w:val="0"/>
+          <w:sz w:val="19"/>
+          <w:szCs w:val="19"/>
+        </w:rPr>
+        <w:t>,</w:t>
+      </w:r>
+      <w:r>
+        <w:rPr>
+          <w:rFonts w:ascii="Consolas" w:hAnsi="Consolas" w:cs="Consolas"/>
+          <w:color w:val="000000"/>
+          <w:kern w:val="0"/>
+          <w:sz w:val="19"/>
+          <w:szCs w:val="19"/>
+        </w:rPr>
+        <w:t>mobile</w:t>
+      </w:r>
+      <w:r>
+        <w:rPr>
+          <w:rFonts w:ascii="Consolas" w:hAnsi="Consolas" w:cs="Consolas"/>
+          <w:color w:val="808080"/>
+          <w:kern w:val="0"/>
+          <w:sz w:val="19"/>
+          <w:szCs w:val="19"/>
+        </w:rPr>
+        <w:t>,</w:t>
+      </w:r>
+      <w:r>
+        <w:rPr>
+          <w:rFonts w:ascii="Consolas" w:hAnsi="Consolas" w:cs="Consolas"/>
+          <w:color w:val="0000FF"/>
+          <w:kern w:val="0"/>
+          <w:sz w:val="19"/>
+          <w:szCs w:val="19"/>
+        </w:rPr>
+        <w:t>status</w:t>
+      </w:r>
+      <w:r>
+        <w:rPr>
+          <w:rFonts w:ascii="Consolas" w:hAnsi="Consolas" w:cs="Consolas"/>
+          <w:color w:val="808080"/>
+          <w:kern w:val="0"/>
+          <w:sz w:val="19"/>
+          <w:szCs w:val="19"/>
+        </w:rPr>
+        <w:t>)</w:t>
+      </w:r>
+      <w:r>
+        <w:rPr>
+          <w:rFonts w:ascii="Consolas" w:hAnsi="Consolas" w:cs="Consolas"/>
+          <w:color w:val="000000"/>
+          <w:kern w:val="0"/>
+          <w:sz w:val="19"/>
+          <w:szCs w:val="19"/>
+        </w:rPr>
+        <w:t xml:space="preserve"> </w:t>
+      </w:r>
+      <w:r>
+        <w:rPr>
+          <w:rFonts w:ascii="Consolas" w:hAnsi="Consolas" w:cs="Consolas"/>
+          <w:color w:val="0000FF"/>
+          <w:kern w:val="0"/>
+          <w:sz w:val="19"/>
+          <w:szCs w:val="19"/>
+        </w:rPr>
+        <w:t xml:space="preserve">values </w:t>
+      </w:r>
+      <w:r>
+        <w:rPr>
+          <w:rFonts w:ascii="Consolas" w:hAnsi="Consolas" w:cs="Consolas"/>
+          <w:color w:val="808080"/>
+          <w:kern w:val="0"/>
+          <w:sz w:val="19"/>
+          <w:szCs w:val="19"/>
+        </w:rPr>
+        <w:t>(</w:t>
+      </w:r>
+      <w:r>
+        <w:rPr>
+          <w:rFonts w:ascii="Consolas" w:hAnsi="Consolas" w:cs="Consolas"/>
+          <w:color w:val="000000"/>
+          <w:kern w:val="0"/>
+          <w:sz w:val="19"/>
+          <w:szCs w:val="19"/>
+        </w:rPr>
+        <w:t>@id</w:t>
+      </w:r>
+      <w:r>
+        <w:rPr>
+          <w:rFonts w:ascii="Consolas" w:hAnsi="Consolas" w:cs="Consolas"/>
+          <w:color w:val="808080"/>
+          <w:kern w:val="0"/>
+          <w:sz w:val="19"/>
+          <w:szCs w:val="19"/>
+        </w:rPr>
+        <w:t>,</w:t>
+      </w:r>
+      <w:r>
+        <w:rPr>
+          <w:rFonts w:ascii="Consolas" w:hAnsi="Consolas" w:cs="Consolas"/>
+          <w:color w:val="000000"/>
+          <w:kern w:val="0"/>
+          <w:sz w:val="19"/>
+          <w:szCs w:val="19"/>
+        </w:rPr>
+        <w:t>@name</w:t>
+      </w:r>
+      <w:r>
+        <w:rPr>
+          <w:rFonts w:ascii="Consolas" w:hAnsi="Consolas" w:cs="Consolas"/>
+          <w:color w:val="808080"/>
+          <w:kern w:val="0"/>
+          <w:sz w:val="19"/>
+          <w:szCs w:val="19"/>
+        </w:rPr>
+        <w:t>,</w:t>
+      </w:r>
+      <w:r>
+        <w:rPr>
+          <w:rFonts w:ascii="Consolas" w:hAnsi="Consolas" w:cs="Consolas"/>
+          <w:color w:val="000000"/>
+          <w:kern w:val="0"/>
+          <w:sz w:val="19"/>
+          <w:szCs w:val="19"/>
+        </w:rPr>
+        <w:t>@mobile</w:t>
+      </w:r>
+      <w:r>
+        <w:rPr>
+          <w:rFonts w:ascii="Consolas" w:hAnsi="Consolas" w:cs="Consolas"/>
+          <w:color w:val="808080"/>
+          <w:kern w:val="0"/>
+          <w:sz w:val="19"/>
+          <w:szCs w:val="19"/>
+        </w:rPr>
+        <w:t>,</w:t>
+      </w:r>
+      <w:r>
+        <w:rPr>
+          <w:rFonts w:ascii="Consolas" w:hAnsi="Consolas" w:cs="Consolas"/>
+          <w:color w:val="000000"/>
+          <w:kern w:val="0"/>
+          <w:sz w:val="19"/>
+          <w:szCs w:val="19"/>
+        </w:rPr>
+        <w:t>@status</w:t>
+      </w:r>
+      <w:r>
+        <w:rPr>
+          <w:rFonts w:ascii="Consolas" w:hAnsi="Consolas" w:cs="Consolas"/>
+          <w:color w:val="808080"/>
+          <w:kern w:val="0"/>
+          <w:sz w:val="19"/>
+          <w:szCs w:val="19"/>
+        </w:rPr>
+        <w:t>)</w:t>
+      </w:r>
+    </w:p>
+    <w:p>
+      <w:pPr>
+        <w:autoSpaceDE w:val="0"/>
+        <w:autoSpaceDN w:val="0"/>
+        <w:adjustRightInd w:val="0"/>
+        <w:spacing w:after="0" w:line="240" w:lineRule="auto"/>
+        <w:rPr>
+          <w:rFonts w:ascii="Consolas" w:hAnsi="Consolas" w:cs="Consolas"/>
+          <w:color w:val="000000"/>
+          <w:kern w:val="0"/>
+          <w:sz w:val="19"/>
+          <w:szCs w:val="19"/>
+        </w:rPr>
+      </w:pPr>
+      <w:r>
+        <w:rPr>
+          <w:rFonts w:ascii="Consolas" w:hAnsi="Consolas" w:cs="Consolas"/>
+          <w:color w:val="0000FF"/>
+          <w:kern w:val="0"/>
+          <w:sz w:val="19"/>
+          <w:szCs w:val="19"/>
+        </w:rPr>
+        <w:t>end</w:t>
+      </w:r>
+    </w:p>
+    <w:p>
+      <w:pPr>
+        <w:autoSpaceDE w:val="0"/>
+        <w:autoSpaceDN w:val="0"/>
+        <w:adjustRightInd w:val="0"/>
+        <w:spacing w:after="0" w:line="240" w:lineRule="auto"/>
+        <w:rPr>
+          <w:rFonts w:ascii="Consolas" w:hAnsi="Consolas" w:cs="Consolas"/>
+          <w:color w:val="000000"/>
+          <w:kern w:val="0"/>
+          <w:sz w:val="19"/>
+          <w:szCs w:val="19"/>
+        </w:rPr>
+      </w:pPr>
+    </w:p>
+    <w:p>
+      <w:pPr>
+        <w:autoSpaceDE w:val="0"/>
+        <w:autoSpaceDN w:val="0"/>
+        <w:adjustRightInd w:val="0"/>
+        <w:spacing w:after="0" w:line="240" w:lineRule="auto"/>
+        <w:rPr>
+          <w:rFonts w:ascii="Consolas" w:hAnsi="Consolas" w:cs="Consolas"/>
+          <w:color w:val="000000"/>
+          <w:kern w:val="0"/>
+          <w:sz w:val="19"/>
+          <w:szCs w:val="19"/>
+        </w:rPr>
+      </w:pPr>
+      <w:r>
+        <w:rPr>
+          <w:rFonts w:ascii="Consolas" w:hAnsi="Consolas" w:cs="Consolas"/>
+          <w:color w:val="0000FF"/>
+          <w:kern w:val="0"/>
+          <w:sz w:val="19"/>
+          <w:szCs w:val="19"/>
+        </w:rPr>
+        <w:t>exec</w:t>
+      </w:r>
+      <w:r>
+        <w:rPr>
+          <w:rFonts w:ascii="Consolas" w:hAnsi="Consolas" w:cs="Consolas"/>
+          <w:color w:val="000000"/>
+          <w:kern w:val="0"/>
+          <w:sz w:val="19"/>
+          <w:szCs w:val="19"/>
+        </w:rPr>
+        <w:t xml:space="preserve"> sp_InsertStudent</w:t>
+      </w:r>
+      <w:r>
+        <w:rPr>
+          <w:rFonts w:ascii="Consolas" w:hAnsi="Consolas" w:cs="Consolas"/>
+          <w:color w:val="0000FF"/>
+          <w:kern w:val="0"/>
+          <w:sz w:val="19"/>
+          <w:szCs w:val="19"/>
+        </w:rPr>
+        <w:t xml:space="preserve"> </w:t>
+      </w:r>
+      <w:r>
+        <w:rPr>
+          <w:rFonts w:ascii="Consolas" w:hAnsi="Consolas" w:cs="Consolas"/>
+          <w:color w:val="000000"/>
+          <w:kern w:val="0"/>
+          <w:sz w:val="19"/>
+          <w:szCs w:val="19"/>
+        </w:rPr>
+        <w:t>4</w:t>
+      </w:r>
+      <w:r>
+        <w:rPr>
+          <w:rFonts w:ascii="Consolas" w:hAnsi="Consolas" w:cs="Consolas"/>
+          <w:color w:val="808080"/>
+          <w:kern w:val="0"/>
+          <w:sz w:val="19"/>
+          <w:szCs w:val="19"/>
+        </w:rPr>
+        <w:t>,</w:t>
+      </w:r>
+      <w:r>
+        <w:rPr>
+          <w:rFonts w:ascii="Consolas" w:hAnsi="Consolas" w:cs="Consolas"/>
+          <w:color w:val="FF0000"/>
+          <w:kern w:val="0"/>
+          <w:sz w:val="19"/>
+          <w:szCs w:val="19"/>
+        </w:rPr>
+        <w:t>'sathya'</w:t>
+      </w:r>
+      <w:r>
+        <w:rPr>
+          <w:rFonts w:ascii="Consolas" w:hAnsi="Consolas" w:cs="Consolas"/>
+          <w:color w:val="808080"/>
+          <w:kern w:val="0"/>
+          <w:sz w:val="19"/>
+          <w:szCs w:val="19"/>
+        </w:rPr>
+        <w:t>,</w:t>
+      </w:r>
+      <w:r>
+        <w:rPr>
+          <w:rFonts w:ascii="Consolas" w:hAnsi="Consolas" w:cs="Consolas"/>
+          <w:color w:val="FF0000"/>
+          <w:kern w:val="0"/>
+          <w:sz w:val="19"/>
+          <w:szCs w:val="19"/>
+        </w:rPr>
+        <w:t>'9874563214'</w:t>
+      </w:r>
+      <w:r>
+        <w:rPr>
+          <w:rFonts w:ascii="Consolas" w:hAnsi="Consolas" w:cs="Consolas"/>
+          <w:color w:val="808080"/>
+          <w:kern w:val="0"/>
+          <w:sz w:val="19"/>
+          <w:szCs w:val="19"/>
+        </w:rPr>
+        <w:t>,</w:t>
+      </w:r>
+      <w:r>
+        <w:rPr>
+          <w:rFonts w:ascii="Consolas" w:hAnsi="Consolas" w:cs="Consolas"/>
+          <w:color w:val="000000"/>
+          <w:kern w:val="0"/>
+          <w:sz w:val="19"/>
+          <w:szCs w:val="19"/>
+        </w:rPr>
+        <w:t>2</w:t>
+      </w:r>
+    </w:p>
+    <w:p>
+      <w:pPr>
+        <w:autoSpaceDE w:val="0"/>
+        <w:autoSpaceDN w:val="0"/>
+        <w:adjustRightInd w:val="0"/>
+        <w:spacing w:after="0" w:line="240" w:lineRule="auto"/>
+        <w:rPr>
+          <w:rFonts w:ascii="Consolas" w:hAnsi="Consolas" w:cs="Consolas"/>
+          <w:color w:val="000000"/>
+          <w:kern w:val="0"/>
+          <w:sz w:val="19"/>
+          <w:szCs w:val="19"/>
+        </w:rPr>
+      </w:pPr>
+    </w:p>
+    <w:p>
+      <w:pPr>
+        <w:autoSpaceDE w:val="0"/>
+        <w:autoSpaceDN w:val="0"/>
+        <w:adjustRightInd w:val="0"/>
+        <w:spacing w:after="0" w:line="240" w:lineRule="auto"/>
+        <w:rPr>
+          <w:rFonts w:ascii="Consolas" w:hAnsi="Consolas" w:cs="Consolas"/>
+          <w:color w:val="000000"/>
+          <w:kern w:val="0"/>
+          <w:sz w:val="19"/>
+          <w:szCs w:val="19"/>
+        </w:rPr>
+      </w:pPr>
+      <w:r>
+        <w:rPr>
+          <w:rFonts w:ascii="Consolas" w:hAnsi="Consolas" w:cs="Consolas"/>
+          <w:color w:val="0000FF"/>
+          <w:kern w:val="0"/>
+          <w:sz w:val="19"/>
+          <w:szCs w:val="19"/>
+        </w:rPr>
+        <w:t>create</w:t>
+      </w:r>
+      <w:r>
+        <w:rPr>
+          <w:rFonts w:ascii="Consolas" w:hAnsi="Consolas" w:cs="Consolas"/>
+          <w:color w:val="000000"/>
+          <w:kern w:val="0"/>
+          <w:sz w:val="19"/>
+          <w:szCs w:val="19"/>
+        </w:rPr>
+        <w:t xml:space="preserve"> </w:t>
+      </w:r>
+      <w:r>
+        <w:rPr>
+          <w:rFonts w:ascii="Consolas" w:hAnsi="Consolas" w:cs="Consolas"/>
+          <w:color w:val="0000FF"/>
+          <w:kern w:val="0"/>
+          <w:sz w:val="19"/>
+          <w:szCs w:val="19"/>
+        </w:rPr>
+        <w:t>procedure</w:t>
+      </w:r>
+      <w:r>
+        <w:rPr>
+          <w:rFonts w:ascii="Consolas" w:hAnsi="Consolas" w:cs="Consolas"/>
+          <w:color w:val="000000"/>
+          <w:kern w:val="0"/>
+          <w:sz w:val="19"/>
+          <w:szCs w:val="19"/>
+        </w:rPr>
+        <w:t xml:space="preserve"> sp_UpdateStudent</w:t>
+      </w:r>
+    </w:p>
+    <w:p>
+      <w:pPr>
+        <w:autoSpaceDE w:val="0"/>
+        <w:autoSpaceDN w:val="0"/>
+        <w:adjustRightInd w:val="0"/>
+        <w:spacing w:after="0" w:line="240" w:lineRule="auto"/>
+        <w:rPr>
+          <w:rFonts w:ascii="Consolas" w:hAnsi="Consolas" w:cs="Consolas"/>
+          <w:color w:val="000000"/>
+          <w:kern w:val="0"/>
+          <w:sz w:val="19"/>
+          <w:szCs w:val="19"/>
+        </w:rPr>
+      </w:pPr>
+      <w:r>
+        <w:rPr>
+          <w:rFonts w:ascii="Consolas" w:hAnsi="Consolas" w:cs="Consolas"/>
+          <w:color w:val="000000"/>
+          <w:kern w:val="0"/>
+          <w:sz w:val="19"/>
+          <w:szCs w:val="19"/>
+        </w:rPr>
+        <w:t xml:space="preserve">@sid </w:t>
+      </w:r>
+      <w:r>
+        <w:rPr>
+          <w:rFonts w:ascii="Consolas" w:hAnsi="Consolas" w:cs="Consolas"/>
+          <w:color w:val="0000FF"/>
+          <w:kern w:val="0"/>
+          <w:sz w:val="19"/>
+          <w:szCs w:val="19"/>
+        </w:rPr>
+        <w:t>int</w:t>
+      </w:r>
+      <w:r>
+        <w:rPr>
+          <w:rFonts w:ascii="Consolas" w:hAnsi="Consolas" w:cs="Consolas"/>
+          <w:color w:val="808080"/>
+          <w:kern w:val="0"/>
+          <w:sz w:val="19"/>
+          <w:szCs w:val="19"/>
+        </w:rPr>
+        <w:t>,</w:t>
+      </w:r>
+    </w:p>
+    <w:p>
+      <w:pPr>
+        <w:autoSpaceDE w:val="0"/>
+        <w:autoSpaceDN w:val="0"/>
+        <w:adjustRightInd w:val="0"/>
+        <w:spacing w:after="0" w:line="240" w:lineRule="auto"/>
+        <w:rPr>
+          <w:rFonts w:ascii="Consolas" w:hAnsi="Consolas" w:cs="Consolas"/>
+          <w:color w:val="000000"/>
+          <w:kern w:val="0"/>
+          <w:sz w:val="19"/>
+          <w:szCs w:val="19"/>
+        </w:rPr>
+      </w:pPr>
+      <w:r>
+        <w:rPr>
+          <w:rFonts w:ascii="Consolas" w:hAnsi="Consolas" w:cs="Consolas"/>
+          <w:color w:val="000000"/>
+          <w:kern w:val="0"/>
+          <w:sz w:val="19"/>
+          <w:szCs w:val="19"/>
+        </w:rPr>
+        <w:t xml:space="preserve">@mobilenum </w:t>
+      </w:r>
+      <w:r>
+        <w:rPr>
+          <w:rFonts w:ascii="Consolas" w:hAnsi="Consolas" w:cs="Consolas"/>
+          <w:color w:val="0000FF"/>
+          <w:kern w:val="0"/>
+          <w:sz w:val="19"/>
+          <w:szCs w:val="19"/>
+        </w:rPr>
+        <w:t>bigint</w:t>
+      </w:r>
+    </w:p>
+    <w:p>
+      <w:pPr>
+        <w:autoSpaceDE w:val="0"/>
+        <w:autoSpaceDN w:val="0"/>
+        <w:adjustRightInd w:val="0"/>
+        <w:spacing w:after="0" w:line="240" w:lineRule="auto"/>
+        <w:rPr>
+          <w:rFonts w:ascii="Consolas" w:hAnsi="Consolas" w:cs="Consolas"/>
+          <w:color w:val="000000"/>
+          <w:kern w:val="0"/>
+          <w:sz w:val="19"/>
+          <w:szCs w:val="19"/>
+        </w:rPr>
+      </w:pPr>
+      <w:r>
+        <w:rPr>
+          <w:rFonts w:ascii="Consolas" w:hAnsi="Consolas" w:cs="Consolas"/>
+          <w:color w:val="0000FF"/>
+          <w:kern w:val="0"/>
+          <w:sz w:val="19"/>
+          <w:szCs w:val="19"/>
+        </w:rPr>
+        <w:t>as</w:t>
+      </w:r>
+      <w:r>
+        <w:rPr>
+          <w:rFonts w:ascii="Consolas" w:hAnsi="Consolas" w:cs="Consolas"/>
+          <w:color w:val="000000"/>
+          <w:kern w:val="0"/>
+          <w:sz w:val="19"/>
+          <w:szCs w:val="19"/>
+        </w:rPr>
+        <w:t xml:space="preserve"> </w:t>
+      </w:r>
+      <w:r>
+        <w:rPr>
+          <w:rFonts w:ascii="Consolas" w:hAnsi="Consolas" w:cs="Consolas"/>
+          <w:color w:val="0000FF"/>
+          <w:kern w:val="0"/>
+          <w:sz w:val="19"/>
+          <w:szCs w:val="19"/>
+        </w:rPr>
+        <w:t>begin</w:t>
+      </w:r>
+    </w:p>
+    <w:p>
+      <w:pPr>
+        <w:autoSpaceDE w:val="0"/>
+        <w:autoSpaceDN w:val="0"/>
+        <w:adjustRightInd w:val="0"/>
+        <w:spacing w:after="0" w:line="240" w:lineRule="auto"/>
+        <w:rPr>
+          <w:rFonts w:ascii="Consolas" w:hAnsi="Consolas" w:cs="Consolas"/>
+          <w:color w:val="000000"/>
+          <w:kern w:val="0"/>
+          <w:sz w:val="19"/>
+          <w:szCs w:val="19"/>
+        </w:rPr>
+      </w:pPr>
+      <w:r>
+        <w:rPr>
+          <w:rFonts w:ascii="Consolas" w:hAnsi="Consolas" w:cs="Consolas"/>
+          <w:color w:val="FF00FF"/>
+          <w:kern w:val="0"/>
+          <w:sz w:val="19"/>
+          <w:szCs w:val="19"/>
+        </w:rPr>
+        <w:t>update</w:t>
+      </w:r>
+      <w:r>
+        <w:rPr>
+          <w:rFonts w:ascii="Consolas" w:hAnsi="Consolas" w:cs="Consolas"/>
+          <w:color w:val="000000"/>
+          <w:kern w:val="0"/>
+          <w:sz w:val="19"/>
+          <w:szCs w:val="19"/>
+        </w:rPr>
+        <w:t xml:space="preserve"> student </w:t>
+      </w:r>
+      <w:r>
+        <w:rPr>
+          <w:rFonts w:ascii="Consolas" w:hAnsi="Consolas" w:cs="Consolas"/>
+          <w:color w:val="0000FF"/>
+          <w:kern w:val="0"/>
+          <w:sz w:val="19"/>
+          <w:szCs w:val="19"/>
+        </w:rPr>
+        <w:t>set</w:t>
+      </w:r>
+      <w:r>
+        <w:rPr>
+          <w:rFonts w:ascii="Consolas" w:hAnsi="Consolas" w:cs="Consolas"/>
+          <w:color w:val="000000"/>
+          <w:kern w:val="0"/>
+          <w:sz w:val="19"/>
+          <w:szCs w:val="19"/>
+        </w:rPr>
+        <w:t xml:space="preserve"> mobile </w:t>
+      </w:r>
+      <w:r>
+        <w:rPr>
+          <w:rFonts w:ascii="Consolas" w:hAnsi="Consolas" w:cs="Consolas"/>
+          <w:color w:val="808080"/>
+          <w:kern w:val="0"/>
+          <w:sz w:val="19"/>
+          <w:szCs w:val="19"/>
+        </w:rPr>
+        <w:t>=</w:t>
+      </w:r>
+      <w:r>
+        <w:rPr>
+          <w:rFonts w:ascii="Consolas" w:hAnsi="Consolas" w:cs="Consolas"/>
+          <w:color w:val="000000"/>
+          <w:kern w:val="0"/>
+          <w:sz w:val="19"/>
+          <w:szCs w:val="19"/>
+        </w:rPr>
+        <w:t xml:space="preserve"> @mobilenum </w:t>
+      </w:r>
+      <w:r>
+        <w:rPr>
+          <w:rFonts w:ascii="Consolas" w:hAnsi="Consolas" w:cs="Consolas"/>
+          <w:color w:val="0000FF"/>
+          <w:kern w:val="0"/>
+          <w:sz w:val="19"/>
+          <w:szCs w:val="19"/>
+        </w:rPr>
+        <w:t>where</w:t>
+      </w:r>
+      <w:r>
+        <w:rPr>
+          <w:rFonts w:ascii="Consolas" w:hAnsi="Consolas" w:cs="Consolas"/>
+          <w:color w:val="000000"/>
+          <w:kern w:val="0"/>
+          <w:sz w:val="19"/>
+          <w:szCs w:val="19"/>
+        </w:rPr>
+        <w:t xml:space="preserve"> id </w:t>
+      </w:r>
+      <w:r>
+        <w:rPr>
+          <w:rFonts w:ascii="Consolas" w:hAnsi="Consolas" w:cs="Consolas"/>
+          <w:color w:val="808080"/>
+          <w:kern w:val="0"/>
+          <w:sz w:val="19"/>
+          <w:szCs w:val="19"/>
+        </w:rPr>
+        <w:t>=</w:t>
+      </w:r>
+      <w:r>
+        <w:rPr>
+          <w:rFonts w:ascii="Consolas" w:hAnsi="Consolas" w:cs="Consolas"/>
+          <w:color w:val="000000"/>
+          <w:kern w:val="0"/>
+          <w:sz w:val="19"/>
+          <w:szCs w:val="19"/>
+        </w:rPr>
+        <w:t xml:space="preserve"> @sid</w:t>
+      </w:r>
+    </w:p>
+    <w:p>
+      <w:pPr>
+        <w:autoSpaceDE w:val="0"/>
+        <w:autoSpaceDN w:val="0"/>
+        <w:adjustRightInd w:val="0"/>
+        <w:spacing w:after="0" w:line="240" w:lineRule="auto"/>
+        <w:rPr>
+          <w:rFonts w:ascii="Consolas" w:hAnsi="Consolas" w:cs="Consolas"/>
+          <w:color w:val="000000"/>
+          <w:kern w:val="0"/>
+          <w:sz w:val="19"/>
+          <w:szCs w:val="19"/>
+        </w:rPr>
+      </w:pPr>
+      <w:r>
+        <w:rPr>
+          <w:rFonts w:ascii="Consolas" w:hAnsi="Consolas" w:cs="Consolas"/>
+          <w:color w:val="0000FF"/>
+          <w:kern w:val="0"/>
+          <w:sz w:val="19"/>
+          <w:szCs w:val="19"/>
+        </w:rPr>
+        <w:t>end</w:t>
+      </w:r>
+    </w:p>
+    <w:p>
+      <w:pPr>
+        <w:autoSpaceDE w:val="0"/>
+        <w:autoSpaceDN w:val="0"/>
+        <w:adjustRightInd w:val="0"/>
+        <w:spacing w:after="0" w:line="240" w:lineRule="auto"/>
+        <w:rPr>
+          <w:rFonts w:ascii="Consolas" w:hAnsi="Consolas" w:cs="Consolas"/>
+          <w:color w:val="000000"/>
+          <w:kern w:val="0"/>
+          <w:sz w:val="19"/>
+          <w:szCs w:val="19"/>
+        </w:rPr>
+      </w:pPr>
+    </w:p>
+    <w:p>
+      <w:pPr>
+        <w:autoSpaceDE w:val="0"/>
+        <w:autoSpaceDN w:val="0"/>
+        <w:adjustRightInd w:val="0"/>
+        <w:spacing w:after="0" w:line="240" w:lineRule="auto"/>
+        <w:rPr>
+          <w:rFonts w:ascii="Consolas" w:hAnsi="Consolas" w:cs="Consolas"/>
+          <w:color w:val="000000"/>
+          <w:kern w:val="0"/>
+          <w:sz w:val="19"/>
+          <w:szCs w:val="19"/>
+        </w:rPr>
+      </w:pPr>
+      <w:r>
+        <w:rPr>
+          <w:rFonts w:ascii="Consolas" w:hAnsi="Consolas" w:cs="Consolas"/>
+          <w:color w:val="0000FF"/>
+          <w:kern w:val="0"/>
+          <w:sz w:val="19"/>
+          <w:szCs w:val="19"/>
+        </w:rPr>
+        <w:t>exec</w:t>
+      </w:r>
+      <w:r>
+        <w:rPr>
+          <w:rFonts w:ascii="Consolas" w:hAnsi="Consolas" w:cs="Consolas"/>
+          <w:color w:val="000000"/>
+          <w:kern w:val="0"/>
+          <w:sz w:val="19"/>
+          <w:szCs w:val="19"/>
+        </w:rPr>
+        <w:t xml:space="preserve"> sp_UpdateStudent</w:t>
+      </w:r>
+      <w:r>
+        <w:rPr>
+          <w:rFonts w:ascii="Consolas" w:hAnsi="Consolas" w:cs="Consolas"/>
+          <w:color w:val="0000FF"/>
+          <w:kern w:val="0"/>
+          <w:sz w:val="19"/>
+          <w:szCs w:val="19"/>
+        </w:rPr>
+        <w:t xml:space="preserve"> </w:t>
+      </w:r>
+      <w:r>
+        <w:rPr>
+          <w:rFonts w:ascii="Consolas" w:hAnsi="Consolas" w:cs="Consolas"/>
+          <w:color w:val="000000"/>
+          <w:kern w:val="0"/>
+          <w:sz w:val="19"/>
+          <w:szCs w:val="19"/>
+        </w:rPr>
+        <w:t>4</w:t>
+      </w:r>
+      <w:r>
+        <w:rPr>
+          <w:rFonts w:ascii="Consolas" w:hAnsi="Consolas" w:cs="Consolas"/>
+          <w:color w:val="808080"/>
+          <w:kern w:val="0"/>
+          <w:sz w:val="19"/>
+          <w:szCs w:val="19"/>
+        </w:rPr>
+        <w:t>,</w:t>
+      </w:r>
+      <w:r>
+        <w:rPr>
+          <w:rFonts w:ascii="Consolas" w:hAnsi="Consolas" w:cs="Consolas"/>
+          <w:color w:val="FF0000"/>
+          <w:kern w:val="0"/>
+          <w:sz w:val="19"/>
+          <w:szCs w:val="19"/>
+        </w:rPr>
+        <w:t>'9743519113'</w:t>
+      </w:r>
+    </w:p>
+    <w:p>
+      <w:pPr>
+        <w:autoSpaceDE w:val="0"/>
+        <w:autoSpaceDN w:val="0"/>
+        <w:adjustRightInd w:val="0"/>
+        <w:spacing w:after="0" w:line="240" w:lineRule="auto"/>
+        <w:rPr>
+          <w:rFonts w:ascii="Consolas" w:hAnsi="Consolas" w:cs="Consolas"/>
+          <w:color w:val="000000"/>
+          <w:kern w:val="0"/>
+          <w:sz w:val="19"/>
+          <w:szCs w:val="19"/>
+        </w:rPr>
+      </w:pPr>
+    </w:p>
+    <w:p>
+      <w:pPr>
+        <w:autoSpaceDE w:val="0"/>
+        <w:autoSpaceDN w:val="0"/>
+        <w:adjustRightInd w:val="0"/>
+        <w:spacing w:after="0" w:line="240" w:lineRule="auto"/>
+        <w:rPr>
+          <w:rFonts w:ascii="Consolas" w:hAnsi="Consolas" w:cs="Consolas"/>
+          <w:color w:val="000000"/>
+          <w:kern w:val="0"/>
+          <w:sz w:val="19"/>
+          <w:szCs w:val="19"/>
+        </w:rPr>
+      </w:pPr>
+      <w:r>
+        <w:rPr>
+          <w:rFonts w:ascii="Consolas" w:hAnsi="Consolas" w:cs="Consolas"/>
+          <w:color w:val="0000FF"/>
+          <w:kern w:val="0"/>
+          <w:sz w:val="19"/>
+          <w:szCs w:val="19"/>
+        </w:rPr>
+        <w:t>create</w:t>
+      </w:r>
+      <w:r>
+        <w:rPr>
+          <w:rFonts w:ascii="Consolas" w:hAnsi="Consolas" w:cs="Consolas"/>
+          <w:color w:val="000000"/>
+          <w:kern w:val="0"/>
+          <w:sz w:val="19"/>
+          <w:szCs w:val="19"/>
+        </w:rPr>
+        <w:t xml:space="preserve"> </w:t>
+      </w:r>
+      <w:r>
+        <w:rPr>
+          <w:rFonts w:ascii="Consolas" w:hAnsi="Consolas" w:cs="Consolas"/>
+          <w:color w:val="0000FF"/>
+          <w:kern w:val="0"/>
+          <w:sz w:val="19"/>
+          <w:szCs w:val="19"/>
+        </w:rPr>
+        <w:t>procedure</w:t>
+      </w:r>
+      <w:r>
+        <w:rPr>
+          <w:rFonts w:ascii="Consolas" w:hAnsi="Consolas" w:cs="Consolas"/>
+          <w:color w:val="000000"/>
+          <w:kern w:val="0"/>
+          <w:sz w:val="19"/>
+          <w:szCs w:val="19"/>
+        </w:rPr>
+        <w:t xml:space="preserve"> sp_deleteStudent</w:t>
+      </w:r>
+    </w:p>
+    <w:p>
+      <w:pPr>
+        <w:autoSpaceDE w:val="0"/>
+        <w:autoSpaceDN w:val="0"/>
+        <w:adjustRightInd w:val="0"/>
+        <w:spacing w:after="0" w:line="240" w:lineRule="auto"/>
+        <w:rPr>
+          <w:rFonts w:ascii="Consolas" w:hAnsi="Consolas" w:cs="Consolas"/>
+          <w:color w:val="000000"/>
+          <w:kern w:val="0"/>
+          <w:sz w:val="19"/>
+          <w:szCs w:val="19"/>
+        </w:rPr>
+      </w:pPr>
+      <w:r>
+        <w:rPr>
+          <w:rFonts w:ascii="Consolas" w:hAnsi="Consolas" w:cs="Consolas"/>
+          <w:color w:val="000000"/>
+          <w:kern w:val="0"/>
+          <w:sz w:val="19"/>
+          <w:szCs w:val="19"/>
+        </w:rPr>
+        <w:t xml:space="preserve">@id </w:t>
+      </w:r>
+      <w:r>
+        <w:rPr>
+          <w:rFonts w:ascii="Consolas" w:hAnsi="Consolas" w:cs="Consolas"/>
+          <w:color w:val="0000FF"/>
+          <w:kern w:val="0"/>
+          <w:sz w:val="19"/>
+          <w:szCs w:val="19"/>
+        </w:rPr>
+        <w:t>int</w:t>
+      </w:r>
+    </w:p>
+    <w:p>
+      <w:pPr>
+        <w:autoSpaceDE w:val="0"/>
+        <w:autoSpaceDN w:val="0"/>
+        <w:adjustRightInd w:val="0"/>
+        <w:spacing w:after="0" w:line="240" w:lineRule="auto"/>
+        <w:rPr>
+          <w:rFonts w:ascii="Consolas" w:hAnsi="Consolas" w:cs="Consolas"/>
+          <w:color w:val="000000"/>
+          <w:kern w:val="0"/>
+          <w:sz w:val="19"/>
+          <w:szCs w:val="19"/>
+        </w:rPr>
+      </w:pPr>
+      <w:r>
+        <w:rPr>
+          <w:rFonts w:ascii="Consolas" w:hAnsi="Consolas" w:cs="Consolas"/>
+          <w:color w:val="0000FF"/>
+          <w:kern w:val="0"/>
+          <w:sz w:val="19"/>
+          <w:szCs w:val="19"/>
+        </w:rPr>
+        <w:t>as</w:t>
+      </w:r>
+    </w:p>
+    <w:p>
+      <w:pPr>
+        <w:autoSpaceDE w:val="0"/>
+        <w:autoSpaceDN w:val="0"/>
+        <w:adjustRightInd w:val="0"/>
+        <w:spacing w:after="0" w:line="240" w:lineRule="auto"/>
+        <w:rPr>
+          <w:rFonts w:ascii="Consolas" w:hAnsi="Consolas" w:cs="Consolas"/>
+          <w:color w:val="000000"/>
+          <w:kern w:val="0"/>
+          <w:sz w:val="19"/>
+          <w:szCs w:val="19"/>
+        </w:rPr>
+      </w:pPr>
+      <w:r>
+        <w:rPr>
+          <w:rFonts w:ascii="Consolas" w:hAnsi="Consolas" w:cs="Consolas"/>
+          <w:color w:val="0000FF"/>
+          <w:kern w:val="0"/>
+          <w:sz w:val="19"/>
+          <w:szCs w:val="19"/>
+        </w:rPr>
+        <w:t>begin</w:t>
+      </w:r>
+      <w:r>
+        <w:rPr>
+          <w:rFonts w:ascii="Consolas" w:hAnsi="Consolas" w:cs="Consolas"/>
+          <w:color w:val="000000"/>
+          <w:kern w:val="0"/>
+          <w:sz w:val="19"/>
+          <w:szCs w:val="19"/>
+        </w:rPr>
+        <w:t xml:space="preserve"> </w:t>
+      </w:r>
+    </w:p>
+    <w:p>
+      <w:pPr>
+        <w:autoSpaceDE w:val="0"/>
+        <w:autoSpaceDN w:val="0"/>
+        <w:adjustRightInd w:val="0"/>
+        <w:spacing w:after="0" w:line="240" w:lineRule="auto"/>
+        <w:rPr>
+          <w:rFonts w:ascii="Consolas" w:hAnsi="Consolas" w:cs="Consolas"/>
+          <w:color w:val="000000"/>
+          <w:kern w:val="0"/>
+          <w:sz w:val="19"/>
+          <w:szCs w:val="19"/>
+        </w:rPr>
+      </w:pPr>
+      <w:r>
+        <w:rPr>
+          <w:rFonts w:ascii="Consolas" w:hAnsi="Consolas" w:cs="Consolas"/>
+          <w:color w:val="0000FF"/>
+          <w:kern w:val="0"/>
+          <w:sz w:val="19"/>
+          <w:szCs w:val="19"/>
+        </w:rPr>
+        <w:t>delete</w:t>
+      </w:r>
+      <w:r>
+        <w:rPr>
+          <w:rFonts w:ascii="Consolas" w:hAnsi="Consolas" w:cs="Consolas"/>
+          <w:color w:val="000000"/>
+          <w:kern w:val="0"/>
+          <w:sz w:val="19"/>
+          <w:szCs w:val="19"/>
+        </w:rPr>
+        <w:t xml:space="preserve"> </w:t>
+      </w:r>
+      <w:r>
+        <w:rPr>
+          <w:rFonts w:ascii="Consolas" w:hAnsi="Consolas" w:cs="Consolas"/>
+          <w:color w:val="0000FF"/>
+          <w:kern w:val="0"/>
+          <w:sz w:val="19"/>
+          <w:szCs w:val="19"/>
+        </w:rPr>
+        <w:t>from</w:t>
+      </w:r>
+      <w:r>
+        <w:rPr>
+          <w:rFonts w:ascii="Consolas" w:hAnsi="Consolas" w:cs="Consolas"/>
+          <w:color w:val="000000"/>
+          <w:kern w:val="0"/>
+          <w:sz w:val="19"/>
+          <w:szCs w:val="19"/>
+        </w:rPr>
+        <w:t xml:space="preserve"> student </w:t>
+      </w:r>
+      <w:r>
+        <w:rPr>
+          <w:rFonts w:ascii="Consolas" w:hAnsi="Consolas" w:cs="Consolas"/>
+          <w:color w:val="0000FF"/>
+          <w:kern w:val="0"/>
+          <w:sz w:val="19"/>
+          <w:szCs w:val="19"/>
+        </w:rPr>
+        <w:t>where</w:t>
+      </w:r>
+      <w:r>
+        <w:rPr>
+          <w:rFonts w:ascii="Consolas" w:hAnsi="Consolas" w:cs="Consolas"/>
+          <w:color w:val="000000"/>
+          <w:kern w:val="0"/>
+          <w:sz w:val="19"/>
+          <w:szCs w:val="19"/>
+        </w:rPr>
+        <w:t xml:space="preserve"> id </w:t>
+      </w:r>
+      <w:r>
+        <w:rPr>
+          <w:rFonts w:ascii="Consolas" w:hAnsi="Consolas" w:cs="Consolas"/>
+          <w:color w:val="808080"/>
+          <w:kern w:val="0"/>
+          <w:sz w:val="19"/>
+          <w:szCs w:val="19"/>
+        </w:rPr>
+        <w:t>=</w:t>
+      </w:r>
+      <w:r>
+        <w:rPr>
+          <w:rFonts w:ascii="Consolas" w:hAnsi="Consolas" w:cs="Consolas"/>
+          <w:color w:val="000000"/>
+          <w:kern w:val="0"/>
+          <w:sz w:val="19"/>
+          <w:szCs w:val="19"/>
+        </w:rPr>
+        <w:t xml:space="preserve"> @id</w:t>
+      </w:r>
+    </w:p>
+    <w:p>
+      <w:pPr>
+        <w:autoSpaceDE w:val="0"/>
+        <w:autoSpaceDN w:val="0"/>
+        <w:adjustRightInd w:val="0"/>
+        <w:spacing w:after="0" w:line="240" w:lineRule="auto"/>
+        <w:rPr>
+          <w:rFonts w:ascii="Consolas" w:hAnsi="Consolas" w:cs="Consolas"/>
+          <w:color w:val="000000"/>
+          <w:kern w:val="0"/>
+          <w:sz w:val="19"/>
+          <w:szCs w:val="19"/>
+        </w:rPr>
+      </w:pPr>
+      <w:r>
+        <w:rPr>
+          <w:rFonts w:ascii="Consolas" w:hAnsi="Consolas" w:cs="Consolas"/>
+          <w:color w:val="0000FF"/>
+          <w:kern w:val="0"/>
+          <w:sz w:val="19"/>
+          <w:szCs w:val="19"/>
+        </w:rPr>
+        <w:t>end</w:t>
+      </w:r>
+    </w:p>
+    <w:p>
+      <w:pPr>
+        <w:autoSpaceDE w:val="0"/>
+        <w:autoSpaceDN w:val="0"/>
+        <w:adjustRightInd w:val="0"/>
+        <w:spacing w:after="0" w:line="240" w:lineRule="auto"/>
+        <w:rPr>
+          <w:rFonts w:ascii="Consolas" w:hAnsi="Consolas" w:cs="Consolas"/>
+          <w:color w:val="000000"/>
+          <w:kern w:val="0"/>
+          <w:sz w:val="19"/>
+          <w:szCs w:val="19"/>
+        </w:rPr>
+      </w:pPr>
+    </w:p>
+    <w:p>
+      <w:pPr>
+        <w:autoSpaceDE w:val="0"/>
+        <w:autoSpaceDN w:val="0"/>
+        <w:adjustRightInd w:val="0"/>
+        <w:spacing w:after="0" w:line="240" w:lineRule="auto"/>
+        <w:rPr>
+          <w:rFonts w:ascii="Consolas" w:hAnsi="Consolas" w:cs="Consolas"/>
+          <w:color w:val="000000"/>
+          <w:kern w:val="0"/>
+          <w:sz w:val="19"/>
+          <w:szCs w:val="19"/>
+        </w:rPr>
+      </w:pPr>
+      <w:r>
+        <w:rPr>
+          <w:rFonts w:ascii="Consolas" w:hAnsi="Consolas" w:cs="Consolas"/>
+          <w:color w:val="0000FF"/>
+          <w:kern w:val="0"/>
+          <w:sz w:val="19"/>
+          <w:szCs w:val="19"/>
+        </w:rPr>
+        <w:t>select</w:t>
+      </w:r>
+      <w:r>
+        <w:rPr>
+          <w:rFonts w:ascii="Consolas" w:hAnsi="Consolas" w:cs="Consolas"/>
+          <w:color w:val="000000"/>
+          <w:kern w:val="0"/>
+          <w:sz w:val="19"/>
+          <w:szCs w:val="19"/>
+        </w:rPr>
+        <w:t xml:space="preserve"> </w:t>
+      </w:r>
+      <w:r>
+        <w:rPr>
+          <w:rFonts w:ascii="Consolas" w:hAnsi="Consolas" w:cs="Consolas"/>
+          <w:color w:val="808080"/>
+          <w:kern w:val="0"/>
+          <w:sz w:val="19"/>
+          <w:szCs w:val="19"/>
+        </w:rPr>
+        <w:t>*</w:t>
+      </w:r>
+      <w:r>
+        <w:rPr>
+          <w:rFonts w:ascii="Consolas" w:hAnsi="Consolas" w:cs="Consolas"/>
+          <w:color w:val="000000"/>
+          <w:kern w:val="0"/>
+          <w:sz w:val="19"/>
+          <w:szCs w:val="19"/>
+        </w:rPr>
+        <w:t xml:space="preserve"> </w:t>
+      </w:r>
+      <w:r>
+        <w:rPr>
+          <w:rFonts w:ascii="Consolas" w:hAnsi="Consolas" w:cs="Consolas"/>
+          <w:color w:val="0000FF"/>
+          <w:kern w:val="0"/>
+          <w:sz w:val="19"/>
+          <w:szCs w:val="19"/>
+        </w:rPr>
+        <w:t>from</w:t>
+      </w:r>
+      <w:r>
+        <w:rPr>
+          <w:rFonts w:ascii="Consolas" w:hAnsi="Consolas" w:cs="Consolas"/>
+          <w:color w:val="000000"/>
+          <w:kern w:val="0"/>
+          <w:sz w:val="19"/>
+          <w:szCs w:val="19"/>
+        </w:rPr>
+        <w:t xml:space="preserve"> student</w:t>
+      </w:r>
+      <w:r>
+        <w:rPr>
+          <w:rFonts w:ascii="Consolas" w:hAnsi="Consolas" w:cs="Consolas"/>
+          <w:color w:val="808080"/>
+          <w:kern w:val="0"/>
+          <w:sz w:val="19"/>
+          <w:szCs w:val="19"/>
+        </w:rPr>
+        <w:t>;</w:t>
+      </w:r>
+    </w:p>
+    <w:p>
+      <w:pPr>
+        <w:autoSpaceDE w:val="0"/>
+        <w:autoSpaceDN w:val="0"/>
+        <w:adjustRightInd w:val="0"/>
+        <w:spacing w:after="0" w:line="240" w:lineRule="auto"/>
+        <w:rPr>
+          <w:rFonts w:ascii="Consolas" w:hAnsi="Consolas" w:cs="Consolas"/>
+          <w:color w:val="000000"/>
+          <w:kern w:val="0"/>
+          <w:sz w:val="19"/>
+          <w:szCs w:val="19"/>
+        </w:rPr>
+      </w:pPr>
+    </w:p>
+    <w:p>
+      <w:pPr>
+        <w:autoSpaceDE w:val="0"/>
+        <w:autoSpaceDN w:val="0"/>
+        <w:adjustRightInd w:val="0"/>
+        <w:spacing w:after="0" w:line="240" w:lineRule="auto"/>
+        <w:rPr>
+          <w:rFonts w:ascii="Consolas" w:hAnsi="Consolas" w:cs="Consolas"/>
+          <w:color w:val="000000"/>
+          <w:kern w:val="0"/>
+          <w:sz w:val="19"/>
+          <w:szCs w:val="19"/>
+        </w:rPr>
+      </w:pPr>
+      <w:r>
+        <w:rPr>
+          <w:rFonts w:ascii="Consolas" w:hAnsi="Consolas" w:cs="Consolas"/>
+          <w:color w:val="0000FF"/>
+          <w:kern w:val="0"/>
+          <w:sz w:val="19"/>
+          <w:szCs w:val="19"/>
+        </w:rPr>
+        <w:t>exec</w:t>
+      </w:r>
+      <w:r>
+        <w:rPr>
+          <w:rFonts w:ascii="Consolas" w:hAnsi="Consolas" w:cs="Consolas"/>
+          <w:color w:val="000000"/>
+          <w:kern w:val="0"/>
+          <w:sz w:val="19"/>
+          <w:szCs w:val="19"/>
+        </w:rPr>
+        <w:t xml:space="preserve"> sp_deleteStudent</w:t>
+      </w:r>
+      <w:r>
+        <w:rPr>
+          <w:rFonts w:ascii="Consolas" w:hAnsi="Consolas" w:cs="Consolas"/>
+          <w:color w:val="0000FF"/>
+          <w:kern w:val="0"/>
+          <w:sz w:val="19"/>
+          <w:szCs w:val="19"/>
+        </w:rPr>
+        <w:t xml:space="preserve"> </w:t>
+      </w:r>
+      <w:r>
+        <w:rPr>
+          <w:rFonts w:ascii="Consolas" w:hAnsi="Consolas" w:cs="Consolas"/>
+          <w:color w:val="000000"/>
+          <w:kern w:val="0"/>
+          <w:sz w:val="19"/>
+          <w:szCs w:val="19"/>
+        </w:rPr>
+        <w:t>2</w:t>
+      </w:r>
+    </w:p>
+    <w:p>
+      <w:pPr>
+        <w:autoSpaceDE w:val="0"/>
+        <w:autoSpaceDN w:val="0"/>
+        <w:adjustRightInd w:val="0"/>
+        <w:spacing w:after="0" w:line="240" w:lineRule="auto"/>
+        <w:rPr>
+          <w:rFonts w:ascii="Consolas" w:hAnsi="Consolas" w:cs="Consolas"/>
+          <w:color w:val="000000"/>
+          <w:kern w:val="0"/>
+          <w:sz w:val="19"/>
+          <w:szCs w:val="19"/>
+        </w:rPr>
+      </w:pPr>
+      <w:r>
+        <w:rPr>
+          <w:rFonts w:ascii="Consolas" w:hAnsi="Consolas" w:cs="Consolas"/>
+          <w:color w:val="008000"/>
+          <w:kern w:val="0"/>
+          <w:sz w:val="19"/>
+          <w:szCs w:val="19"/>
+        </w:rPr>
+        <w:t>-----------------------------------</w:t>
+      </w:r>
+    </w:p>
+    <w:p>
+      <w:pPr>
+        <w:autoSpaceDE w:val="0"/>
+        <w:autoSpaceDN w:val="0"/>
+        <w:adjustRightInd w:val="0"/>
+        <w:spacing w:after="0" w:line="240" w:lineRule="auto"/>
+        <w:rPr>
+          <w:rFonts w:ascii="Consolas" w:hAnsi="Consolas" w:cs="Consolas"/>
+          <w:color w:val="000000"/>
+          <w:kern w:val="0"/>
+          <w:sz w:val="19"/>
+          <w:szCs w:val="19"/>
+        </w:rPr>
+      </w:pPr>
+    </w:p>
+    <w:p>
+      <w:pPr>
+        <w:autoSpaceDE w:val="0"/>
+        <w:autoSpaceDN w:val="0"/>
+        <w:adjustRightInd w:val="0"/>
+        <w:spacing w:after="0" w:line="240" w:lineRule="auto"/>
+        <w:rPr>
+          <w:rFonts w:ascii="Consolas" w:hAnsi="Consolas" w:cs="Consolas"/>
+          <w:color w:val="000000"/>
+          <w:kern w:val="0"/>
+          <w:sz w:val="19"/>
+          <w:szCs w:val="19"/>
+        </w:rPr>
+      </w:pPr>
+      <w:r>
+        <w:rPr>
+          <w:rFonts w:ascii="Consolas" w:hAnsi="Consolas" w:cs="Consolas"/>
+          <w:color w:val="0000FF"/>
+          <w:kern w:val="0"/>
+          <w:sz w:val="19"/>
+          <w:szCs w:val="19"/>
+        </w:rPr>
+        <w:t>create</w:t>
+      </w:r>
+      <w:r>
+        <w:rPr>
+          <w:rFonts w:ascii="Consolas" w:hAnsi="Consolas" w:cs="Consolas"/>
+          <w:color w:val="000000"/>
+          <w:kern w:val="0"/>
+          <w:sz w:val="19"/>
+          <w:szCs w:val="19"/>
+        </w:rPr>
+        <w:t xml:space="preserve"> </w:t>
+      </w:r>
+      <w:r>
+        <w:rPr>
+          <w:rFonts w:ascii="Consolas" w:hAnsi="Consolas" w:cs="Consolas"/>
+          <w:color w:val="0000FF"/>
+          <w:kern w:val="0"/>
+          <w:sz w:val="19"/>
+          <w:szCs w:val="19"/>
+        </w:rPr>
+        <w:t>trigger</w:t>
+      </w:r>
+      <w:r>
+        <w:rPr>
+          <w:rFonts w:ascii="Consolas" w:hAnsi="Consolas" w:cs="Consolas"/>
+          <w:color w:val="000000"/>
+          <w:kern w:val="0"/>
+          <w:sz w:val="19"/>
+          <w:szCs w:val="19"/>
+        </w:rPr>
+        <w:t xml:space="preserve"> trgStCount </w:t>
+      </w:r>
+      <w:r>
+        <w:rPr>
+          <w:rFonts w:ascii="Consolas" w:hAnsi="Consolas" w:cs="Consolas"/>
+          <w:color w:val="0000FF"/>
+          <w:kern w:val="0"/>
+          <w:sz w:val="19"/>
+          <w:szCs w:val="19"/>
+        </w:rPr>
+        <w:t>on</w:t>
+      </w:r>
+      <w:r>
+        <w:rPr>
+          <w:rFonts w:ascii="Consolas" w:hAnsi="Consolas" w:cs="Consolas"/>
+          <w:color w:val="000000"/>
+          <w:kern w:val="0"/>
+          <w:sz w:val="19"/>
+          <w:szCs w:val="19"/>
+        </w:rPr>
+        <w:t xml:space="preserve"> student </w:t>
+      </w:r>
+    </w:p>
+    <w:p>
+      <w:pPr>
+        <w:autoSpaceDE w:val="0"/>
+        <w:autoSpaceDN w:val="0"/>
+        <w:adjustRightInd w:val="0"/>
+        <w:spacing w:after="0" w:line="240" w:lineRule="auto"/>
+        <w:rPr>
+          <w:rFonts w:ascii="Consolas" w:hAnsi="Consolas" w:cs="Consolas"/>
+          <w:color w:val="000000"/>
+          <w:kern w:val="0"/>
+          <w:sz w:val="19"/>
+          <w:szCs w:val="19"/>
+        </w:rPr>
+      </w:pPr>
+      <w:r>
+        <w:rPr>
+          <w:rFonts w:ascii="Consolas" w:hAnsi="Consolas" w:cs="Consolas"/>
+          <w:color w:val="0000FF"/>
+          <w:kern w:val="0"/>
+          <w:sz w:val="19"/>
+          <w:szCs w:val="19"/>
+        </w:rPr>
+        <w:t>after</w:t>
+      </w:r>
+      <w:r>
+        <w:rPr>
+          <w:rFonts w:ascii="Consolas" w:hAnsi="Consolas" w:cs="Consolas"/>
+          <w:color w:val="000000"/>
+          <w:kern w:val="0"/>
+          <w:sz w:val="19"/>
+          <w:szCs w:val="19"/>
+        </w:rPr>
+        <w:t xml:space="preserve"> </w:t>
+      </w:r>
+      <w:r>
+        <w:rPr>
+          <w:rFonts w:ascii="Consolas" w:hAnsi="Consolas" w:cs="Consolas"/>
+          <w:color w:val="0000FF"/>
+          <w:kern w:val="0"/>
+          <w:sz w:val="19"/>
+          <w:szCs w:val="19"/>
+        </w:rPr>
+        <w:t>insert</w:t>
+      </w:r>
+    </w:p>
+    <w:p>
+      <w:pPr>
+        <w:autoSpaceDE w:val="0"/>
+        <w:autoSpaceDN w:val="0"/>
+        <w:adjustRightInd w:val="0"/>
+        <w:spacing w:after="0" w:line="240" w:lineRule="auto"/>
+        <w:rPr>
+          <w:rFonts w:ascii="Consolas" w:hAnsi="Consolas" w:cs="Consolas"/>
+          <w:color w:val="000000"/>
+          <w:kern w:val="0"/>
+          <w:sz w:val="19"/>
+          <w:szCs w:val="19"/>
+        </w:rPr>
+      </w:pPr>
+      <w:r>
+        <w:rPr>
+          <w:rFonts w:ascii="Consolas" w:hAnsi="Consolas" w:cs="Consolas"/>
+          <w:color w:val="0000FF"/>
+          <w:kern w:val="0"/>
+          <w:sz w:val="19"/>
+          <w:szCs w:val="19"/>
+        </w:rPr>
+        <w:t>as</w:t>
+      </w:r>
+      <w:r>
+        <w:rPr>
+          <w:rFonts w:ascii="Consolas" w:hAnsi="Consolas" w:cs="Consolas"/>
+          <w:color w:val="000000"/>
+          <w:kern w:val="0"/>
+          <w:sz w:val="19"/>
+          <w:szCs w:val="19"/>
+        </w:rPr>
+        <w:t xml:space="preserve"> </w:t>
+      </w:r>
+      <w:r>
+        <w:rPr>
+          <w:rFonts w:ascii="Consolas" w:hAnsi="Consolas" w:cs="Consolas"/>
+          <w:color w:val="0000FF"/>
+          <w:kern w:val="0"/>
+          <w:sz w:val="19"/>
+          <w:szCs w:val="19"/>
+        </w:rPr>
+        <w:t>begin</w:t>
+      </w:r>
+    </w:p>
+    <w:p>
+      <w:pPr>
+        <w:autoSpaceDE w:val="0"/>
+        <w:autoSpaceDN w:val="0"/>
+        <w:adjustRightInd w:val="0"/>
+        <w:spacing w:after="0" w:line="240" w:lineRule="auto"/>
+        <w:rPr>
+          <w:rFonts w:ascii="Consolas" w:hAnsi="Consolas" w:cs="Consolas"/>
+          <w:color w:val="000000"/>
+          <w:kern w:val="0"/>
+          <w:sz w:val="19"/>
+          <w:szCs w:val="19"/>
+        </w:rPr>
+      </w:pPr>
+      <w:r>
+        <w:rPr>
+          <w:rFonts w:ascii="Consolas" w:hAnsi="Consolas" w:cs="Consolas"/>
+          <w:color w:val="0000FF"/>
+          <w:kern w:val="0"/>
+          <w:sz w:val="19"/>
+          <w:szCs w:val="19"/>
+        </w:rPr>
+        <w:t>declare</w:t>
+      </w:r>
+      <w:r>
+        <w:rPr>
+          <w:rFonts w:ascii="Consolas" w:hAnsi="Consolas" w:cs="Consolas"/>
+          <w:color w:val="000000"/>
+          <w:kern w:val="0"/>
+          <w:sz w:val="19"/>
+          <w:szCs w:val="19"/>
+        </w:rPr>
+        <w:t xml:space="preserve"> @count </w:t>
+      </w:r>
+      <w:r>
+        <w:rPr>
+          <w:rFonts w:ascii="Consolas" w:hAnsi="Consolas" w:cs="Consolas"/>
+          <w:color w:val="0000FF"/>
+          <w:kern w:val="0"/>
+          <w:sz w:val="19"/>
+          <w:szCs w:val="19"/>
+        </w:rPr>
+        <w:t>int</w:t>
+      </w:r>
+    </w:p>
+    <w:p>
+      <w:pPr>
+        <w:autoSpaceDE w:val="0"/>
+        <w:autoSpaceDN w:val="0"/>
+        <w:adjustRightInd w:val="0"/>
+        <w:spacing w:after="0" w:line="240" w:lineRule="auto"/>
+        <w:rPr>
+          <w:rFonts w:ascii="Consolas" w:hAnsi="Consolas" w:cs="Consolas"/>
+          <w:color w:val="000000"/>
+          <w:kern w:val="0"/>
+          <w:sz w:val="19"/>
+          <w:szCs w:val="19"/>
+        </w:rPr>
+      </w:pPr>
+      <w:r>
+        <w:rPr>
+          <w:rFonts w:ascii="Consolas" w:hAnsi="Consolas" w:cs="Consolas"/>
+          <w:color w:val="0000FF"/>
+          <w:kern w:val="0"/>
+          <w:sz w:val="19"/>
+          <w:szCs w:val="19"/>
+        </w:rPr>
+        <w:t>select</w:t>
+      </w:r>
+      <w:r>
+        <w:rPr>
+          <w:rFonts w:ascii="Consolas" w:hAnsi="Consolas" w:cs="Consolas"/>
+          <w:color w:val="000000"/>
+          <w:kern w:val="0"/>
+          <w:sz w:val="19"/>
+          <w:szCs w:val="19"/>
+        </w:rPr>
+        <w:t xml:space="preserve"> @count</w:t>
+      </w:r>
+      <w:r>
+        <w:rPr>
+          <w:rFonts w:ascii="Consolas" w:hAnsi="Consolas" w:cs="Consolas"/>
+          <w:color w:val="808080"/>
+          <w:kern w:val="0"/>
+          <w:sz w:val="19"/>
+          <w:szCs w:val="19"/>
+        </w:rPr>
+        <w:t>=</w:t>
+      </w:r>
+      <w:r>
+        <w:rPr>
+          <w:rFonts w:ascii="Consolas" w:hAnsi="Consolas" w:cs="Consolas"/>
+          <w:color w:val="FF00FF"/>
+          <w:kern w:val="0"/>
+          <w:sz w:val="19"/>
+          <w:szCs w:val="19"/>
+        </w:rPr>
+        <w:t>count</w:t>
+      </w:r>
+      <w:r>
+        <w:rPr>
+          <w:rFonts w:ascii="Consolas" w:hAnsi="Consolas" w:cs="Consolas"/>
+          <w:color w:val="808080"/>
+          <w:kern w:val="0"/>
+          <w:sz w:val="19"/>
+          <w:szCs w:val="19"/>
+        </w:rPr>
+        <w:t>(*)</w:t>
+      </w:r>
+      <w:r>
+        <w:rPr>
+          <w:rFonts w:ascii="Consolas" w:hAnsi="Consolas" w:cs="Consolas"/>
+          <w:color w:val="000000"/>
+          <w:kern w:val="0"/>
+          <w:sz w:val="19"/>
+          <w:szCs w:val="19"/>
+        </w:rPr>
+        <w:t xml:space="preserve"> </w:t>
+      </w:r>
+      <w:r>
+        <w:rPr>
+          <w:rFonts w:ascii="Consolas" w:hAnsi="Consolas" w:cs="Consolas"/>
+          <w:color w:val="0000FF"/>
+          <w:kern w:val="0"/>
+          <w:sz w:val="19"/>
+          <w:szCs w:val="19"/>
+        </w:rPr>
+        <w:t>from</w:t>
+      </w:r>
+      <w:r>
+        <w:rPr>
+          <w:rFonts w:ascii="Consolas" w:hAnsi="Consolas" w:cs="Consolas"/>
+          <w:color w:val="000000"/>
+          <w:kern w:val="0"/>
+          <w:sz w:val="19"/>
+          <w:szCs w:val="19"/>
+        </w:rPr>
+        <w:t xml:space="preserve"> student </w:t>
+      </w:r>
+    </w:p>
+    <w:p>
+      <w:pPr>
+        <w:autoSpaceDE w:val="0"/>
+        <w:autoSpaceDN w:val="0"/>
+        <w:adjustRightInd w:val="0"/>
+        <w:spacing w:after="0" w:line="240" w:lineRule="auto"/>
+        <w:rPr>
+          <w:rFonts w:ascii="Consolas" w:hAnsi="Consolas" w:cs="Consolas"/>
+          <w:color w:val="000000"/>
+          <w:kern w:val="0"/>
+          <w:sz w:val="19"/>
+          <w:szCs w:val="19"/>
+        </w:rPr>
+      </w:pPr>
+      <w:r>
+        <w:rPr>
+          <w:rFonts w:ascii="Consolas" w:hAnsi="Consolas" w:cs="Consolas"/>
+          <w:color w:val="0000FF"/>
+          <w:kern w:val="0"/>
+          <w:sz w:val="19"/>
+          <w:szCs w:val="19"/>
+        </w:rPr>
+        <w:t>print</w:t>
+      </w:r>
+      <w:r>
+        <w:rPr>
+          <w:rFonts w:ascii="Consolas" w:hAnsi="Consolas" w:cs="Consolas"/>
+          <w:color w:val="000000"/>
+          <w:kern w:val="0"/>
+          <w:sz w:val="19"/>
+          <w:szCs w:val="19"/>
+        </w:rPr>
+        <w:t xml:space="preserve"> </w:t>
+      </w:r>
+      <w:r>
+        <w:rPr>
+          <w:rFonts w:ascii="Consolas" w:hAnsi="Consolas" w:cs="Consolas"/>
+          <w:color w:val="FF0000"/>
+          <w:kern w:val="0"/>
+          <w:sz w:val="19"/>
+          <w:szCs w:val="19"/>
+        </w:rPr>
+        <w:t>'Totl number of student are count = '</w:t>
+      </w:r>
+      <w:r>
+        <w:rPr>
+          <w:rFonts w:ascii="Consolas" w:hAnsi="Consolas" w:cs="Consolas"/>
+          <w:color w:val="808080"/>
+          <w:kern w:val="0"/>
+          <w:sz w:val="19"/>
+          <w:szCs w:val="19"/>
+        </w:rPr>
+        <w:t>+</w:t>
+      </w:r>
+      <w:r>
+        <w:rPr>
+          <w:rFonts w:ascii="Consolas" w:hAnsi="Consolas" w:cs="Consolas"/>
+          <w:color w:val="FF00FF"/>
+          <w:kern w:val="0"/>
+          <w:sz w:val="19"/>
+          <w:szCs w:val="19"/>
+        </w:rPr>
+        <w:t>cast</w:t>
+      </w:r>
+      <w:r>
+        <w:rPr>
+          <w:rFonts w:ascii="Consolas" w:hAnsi="Consolas" w:cs="Consolas"/>
+          <w:color w:val="808080"/>
+          <w:kern w:val="0"/>
+          <w:sz w:val="19"/>
+          <w:szCs w:val="19"/>
+        </w:rPr>
+        <w:t>(</w:t>
+      </w:r>
+      <w:r>
+        <w:rPr>
+          <w:rFonts w:ascii="Consolas" w:hAnsi="Consolas" w:cs="Consolas"/>
+          <w:color w:val="000000"/>
+          <w:kern w:val="0"/>
+          <w:sz w:val="19"/>
+          <w:szCs w:val="19"/>
+        </w:rPr>
+        <w:t xml:space="preserve">@count </w:t>
+      </w:r>
+      <w:r>
+        <w:rPr>
+          <w:rFonts w:ascii="Consolas" w:hAnsi="Consolas" w:cs="Consolas"/>
+          <w:color w:val="0000FF"/>
+          <w:kern w:val="0"/>
+          <w:sz w:val="19"/>
+          <w:szCs w:val="19"/>
+        </w:rPr>
+        <w:t>as</w:t>
+      </w:r>
+      <w:r>
+        <w:rPr>
+          <w:rFonts w:ascii="Consolas" w:hAnsi="Consolas" w:cs="Consolas"/>
+          <w:color w:val="000000"/>
+          <w:kern w:val="0"/>
+          <w:sz w:val="19"/>
+          <w:szCs w:val="19"/>
+        </w:rPr>
+        <w:t xml:space="preserve"> </w:t>
+      </w:r>
+      <w:r>
+        <w:rPr>
+          <w:rFonts w:ascii="Consolas" w:hAnsi="Consolas" w:cs="Consolas"/>
+          <w:color w:val="0000FF"/>
+          <w:kern w:val="0"/>
+          <w:sz w:val="19"/>
+          <w:szCs w:val="19"/>
+        </w:rPr>
+        <w:t>varchar</w:t>
+      </w:r>
+      <w:r>
+        <w:rPr>
+          <w:rFonts w:ascii="Consolas" w:hAnsi="Consolas" w:cs="Consolas"/>
+          <w:color w:val="808080"/>
+          <w:kern w:val="0"/>
+          <w:sz w:val="19"/>
+          <w:szCs w:val="19"/>
+        </w:rPr>
+        <w:t>(</w:t>
+      </w:r>
+      <w:r>
+        <w:rPr>
+          <w:rFonts w:ascii="Consolas" w:hAnsi="Consolas" w:cs="Consolas"/>
+          <w:color w:val="000000"/>
+          <w:kern w:val="0"/>
+          <w:sz w:val="19"/>
+          <w:szCs w:val="19"/>
+        </w:rPr>
+        <w:t>5</w:t>
+      </w:r>
+      <w:r>
+        <w:rPr>
+          <w:rFonts w:ascii="Consolas" w:hAnsi="Consolas" w:cs="Consolas"/>
+          <w:color w:val="808080"/>
+          <w:kern w:val="0"/>
+          <w:sz w:val="19"/>
+          <w:szCs w:val="19"/>
+        </w:rPr>
+        <w:t>))</w:t>
+      </w:r>
+    </w:p>
+    <w:p>
+      <w:pPr>
+        <w:autoSpaceDE w:val="0"/>
+        <w:autoSpaceDN w:val="0"/>
+        <w:adjustRightInd w:val="0"/>
+        <w:spacing w:after="0" w:line="240" w:lineRule="auto"/>
+        <w:rPr>
+          <w:rFonts w:ascii="Consolas" w:hAnsi="Consolas" w:cs="Consolas"/>
+          <w:color w:val="000000"/>
+          <w:kern w:val="0"/>
+          <w:sz w:val="19"/>
+          <w:szCs w:val="19"/>
+        </w:rPr>
+      </w:pPr>
+      <w:r>
+        <w:rPr>
+          <w:rFonts w:ascii="Consolas" w:hAnsi="Consolas" w:cs="Consolas"/>
+          <w:color w:val="0000FF"/>
+          <w:kern w:val="0"/>
+          <w:sz w:val="19"/>
+          <w:szCs w:val="19"/>
+        </w:rPr>
+        <w:t>end</w:t>
+      </w:r>
+    </w:p>
+    <w:p>
+      <w:pPr>
+        <w:autoSpaceDE w:val="0"/>
+        <w:autoSpaceDN w:val="0"/>
+        <w:adjustRightInd w:val="0"/>
+        <w:spacing w:after="0" w:line="240" w:lineRule="auto"/>
+        <w:rPr>
+          <w:rFonts w:ascii="Consolas" w:hAnsi="Consolas" w:cs="Consolas"/>
+          <w:color w:val="000000"/>
+          <w:kern w:val="0"/>
+          <w:sz w:val="19"/>
+          <w:szCs w:val="19"/>
+        </w:rPr>
+      </w:pPr>
+    </w:p>
+    <w:p>
+      <w:pPr>
+        <w:autoSpaceDE w:val="0"/>
+        <w:autoSpaceDN w:val="0"/>
+        <w:adjustRightInd w:val="0"/>
+        <w:spacing w:after="0" w:line="240" w:lineRule="auto"/>
+        <w:rPr>
+          <w:rFonts w:ascii="Consolas" w:hAnsi="Consolas" w:cs="Consolas"/>
+          <w:color w:val="000000"/>
+          <w:kern w:val="0"/>
+          <w:sz w:val="19"/>
+          <w:szCs w:val="19"/>
+        </w:rPr>
+      </w:pPr>
+      <w:r>
+        <w:rPr>
+          <w:rFonts w:ascii="Consolas" w:hAnsi="Consolas" w:cs="Consolas"/>
+          <w:color w:val="0000FF"/>
+          <w:kern w:val="0"/>
+          <w:sz w:val="19"/>
+          <w:szCs w:val="19"/>
+        </w:rPr>
+        <w:t>insert</w:t>
+      </w:r>
+      <w:r>
+        <w:rPr>
+          <w:rFonts w:ascii="Consolas" w:hAnsi="Consolas" w:cs="Consolas"/>
+          <w:color w:val="000000"/>
+          <w:kern w:val="0"/>
+          <w:sz w:val="19"/>
+          <w:szCs w:val="19"/>
+        </w:rPr>
+        <w:t xml:space="preserve"> </w:t>
+      </w:r>
+      <w:r>
+        <w:rPr>
+          <w:rFonts w:ascii="Consolas" w:hAnsi="Consolas" w:cs="Consolas"/>
+          <w:color w:val="0000FF"/>
+          <w:kern w:val="0"/>
+          <w:sz w:val="19"/>
+          <w:szCs w:val="19"/>
+        </w:rPr>
+        <w:t>into</w:t>
+      </w:r>
+      <w:r>
+        <w:rPr>
+          <w:rFonts w:ascii="Consolas" w:hAnsi="Consolas" w:cs="Consolas"/>
+          <w:color w:val="000000"/>
+          <w:kern w:val="0"/>
+          <w:sz w:val="19"/>
+          <w:szCs w:val="19"/>
+        </w:rPr>
+        <w:t xml:space="preserve"> student </w:t>
+      </w:r>
+      <w:r>
+        <w:rPr>
+          <w:rFonts w:ascii="Consolas" w:hAnsi="Consolas" w:cs="Consolas"/>
+          <w:color w:val="0000FF"/>
+          <w:kern w:val="0"/>
+          <w:sz w:val="19"/>
+          <w:szCs w:val="19"/>
+        </w:rPr>
+        <w:t>values</w:t>
+      </w:r>
+      <w:r>
+        <w:rPr>
+          <w:rFonts w:ascii="Consolas" w:hAnsi="Consolas" w:cs="Consolas"/>
+          <w:color w:val="808080"/>
+          <w:kern w:val="0"/>
+          <w:sz w:val="19"/>
+          <w:szCs w:val="19"/>
+        </w:rPr>
+        <w:t>(</w:t>
+      </w:r>
+      <w:r>
+        <w:rPr>
+          <w:rFonts w:ascii="Consolas" w:hAnsi="Consolas" w:cs="Consolas"/>
+          <w:color w:val="000000"/>
+          <w:kern w:val="0"/>
+          <w:sz w:val="19"/>
+          <w:szCs w:val="19"/>
+        </w:rPr>
+        <w:t>5</w:t>
+      </w:r>
+      <w:r>
+        <w:rPr>
+          <w:rFonts w:ascii="Consolas" w:hAnsi="Consolas" w:cs="Consolas"/>
+          <w:color w:val="808080"/>
+          <w:kern w:val="0"/>
+          <w:sz w:val="19"/>
+          <w:szCs w:val="19"/>
+        </w:rPr>
+        <w:t>,</w:t>
+      </w:r>
+      <w:r>
+        <w:rPr>
+          <w:rFonts w:ascii="Consolas" w:hAnsi="Consolas" w:cs="Consolas"/>
+          <w:color w:val="FF0000"/>
+          <w:kern w:val="0"/>
+          <w:sz w:val="19"/>
+          <w:szCs w:val="19"/>
+        </w:rPr>
+        <w:t>'Artidsf'</w:t>
+      </w:r>
+      <w:r>
+        <w:rPr>
+          <w:rFonts w:ascii="Consolas" w:hAnsi="Consolas" w:cs="Consolas"/>
+          <w:color w:val="808080"/>
+          <w:kern w:val="0"/>
+          <w:sz w:val="19"/>
+          <w:szCs w:val="19"/>
+        </w:rPr>
+        <w:t>,</w:t>
+      </w:r>
+      <w:r>
+        <w:rPr>
+          <w:rFonts w:ascii="Consolas" w:hAnsi="Consolas" w:cs="Consolas"/>
+          <w:color w:val="FF0000"/>
+          <w:kern w:val="0"/>
+          <w:sz w:val="19"/>
+          <w:szCs w:val="19"/>
+        </w:rPr>
+        <w:t>'2148234234'</w:t>
+      </w:r>
+      <w:r>
+        <w:rPr>
+          <w:rFonts w:ascii="Consolas" w:hAnsi="Consolas" w:cs="Consolas"/>
+          <w:color w:val="808080"/>
+          <w:kern w:val="0"/>
+          <w:sz w:val="19"/>
+          <w:szCs w:val="19"/>
+        </w:rPr>
+        <w:t>,</w:t>
+      </w:r>
+      <w:r>
+        <w:rPr>
+          <w:rFonts w:ascii="Consolas" w:hAnsi="Consolas" w:cs="Consolas"/>
+          <w:color w:val="000000"/>
+          <w:kern w:val="0"/>
+          <w:sz w:val="19"/>
+          <w:szCs w:val="19"/>
+        </w:rPr>
+        <w:t>1</w:t>
+      </w:r>
+      <w:r>
+        <w:rPr>
+          <w:rFonts w:ascii="Consolas" w:hAnsi="Consolas" w:cs="Consolas"/>
+          <w:color w:val="808080"/>
+          <w:kern w:val="0"/>
+          <w:sz w:val="19"/>
+          <w:szCs w:val="19"/>
+        </w:rPr>
+        <w:t>);</w:t>
+      </w:r>
+    </w:p>
+    <w:p>
+      <w:pPr>
+        <w:autoSpaceDE w:val="0"/>
+        <w:autoSpaceDN w:val="0"/>
+        <w:adjustRightInd w:val="0"/>
+        <w:spacing w:after="0" w:line="240" w:lineRule="auto"/>
+        <w:rPr>
+          <w:rFonts w:ascii="Consolas" w:hAnsi="Consolas" w:cs="Consolas"/>
+          <w:color w:val="000000"/>
+          <w:kern w:val="0"/>
+          <w:sz w:val="19"/>
+          <w:szCs w:val="19"/>
+        </w:rPr>
+      </w:pPr>
+    </w:p>
+    <w:p>
+      <w:pPr>
+        <w:autoSpaceDE w:val="0"/>
+        <w:autoSpaceDN w:val="0"/>
+        <w:adjustRightInd w:val="0"/>
+        <w:spacing w:after="0" w:line="240" w:lineRule="auto"/>
+        <w:rPr>
+          <w:rFonts w:ascii="Consolas" w:hAnsi="Consolas" w:cs="Consolas"/>
+          <w:color w:val="000000"/>
+          <w:kern w:val="0"/>
+          <w:sz w:val="19"/>
+          <w:szCs w:val="19"/>
+        </w:rPr>
+      </w:pPr>
+      <w:r>
+        <w:rPr>
+          <w:rFonts w:ascii="Consolas" w:hAnsi="Consolas" w:cs="Consolas"/>
+          <w:color w:val="0000FF"/>
+          <w:kern w:val="0"/>
+          <w:sz w:val="19"/>
+          <w:szCs w:val="19"/>
+        </w:rPr>
+        <w:t>drop</w:t>
+      </w:r>
+      <w:r>
+        <w:rPr>
+          <w:rFonts w:ascii="Consolas" w:hAnsi="Consolas" w:cs="Consolas"/>
+          <w:color w:val="000000"/>
+          <w:kern w:val="0"/>
+          <w:sz w:val="19"/>
+          <w:szCs w:val="19"/>
+        </w:rPr>
+        <w:t xml:space="preserve"> </w:t>
+      </w:r>
+      <w:r>
+        <w:rPr>
+          <w:rFonts w:ascii="Consolas" w:hAnsi="Consolas" w:cs="Consolas"/>
+          <w:color w:val="0000FF"/>
+          <w:kern w:val="0"/>
+          <w:sz w:val="19"/>
+          <w:szCs w:val="19"/>
+        </w:rPr>
+        <w:t>trigger</w:t>
+      </w:r>
+      <w:r>
+        <w:rPr>
+          <w:rFonts w:ascii="Consolas" w:hAnsi="Consolas" w:cs="Consolas"/>
+          <w:color w:val="000000"/>
+          <w:kern w:val="0"/>
+          <w:sz w:val="19"/>
+          <w:szCs w:val="19"/>
+        </w:rPr>
+        <w:t xml:space="preserve"> trgStutCount</w:t>
+      </w:r>
+    </w:p>
+    <w:p>
+      <w:pPr>
+        <w:autoSpaceDE w:val="0"/>
+        <w:autoSpaceDN w:val="0"/>
+        <w:adjustRightInd w:val="0"/>
+        <w:spacing w:after="0" w:line="240" w:lineRule="auto"/>
+        <w:rPr>
+          <w:rFonts w:ascii="Consolas" w:hAnsi="Consolas" w:cs="Consolas"/>
+          <w:color w:val="000000"/>
+          <w:kern w:val="0"/>
+          <w:sz w:val="19"/>
+          <w:szCs w:val="19"/>
+        </w:rPr>
+      </w:pPr>
+    </w:p>
+    <w:p>
+      <w:pPr>
+        <w:autoSpaceDE w:val="0"/>
+        <w:autoSpaceDN w:val="0"/>
+        <w:adjustRightInd w:val="0"/>
+        <w:spacing w:after="0" w:line="240" w:lineRule="auto"/>
+        <w:rPr>
+          <w:rFonts w:ascii="Consolas" w:hAnsi="Consolas" w:cs="Consolas"/>
+          <w:color w:val="000000"/>
+          <w:kern w:val="0"/>
+          <w:sz w:val="19"/>
+          <w:szCs w:val="19"/>
+        </w:rPr>
+      </w:pPr>
+    </w:p>
+    <w:p>
+      <w:pPr>
+        <w:autoSpaceDE w:val="0"/>
+        <w:autoSpaceDN w:val="0"/>
+        <w:adjustRightInd w:val="0"/>
+        <w:spacing w:after="0" w:line="240" w:lineRule="auto"/>
+        <w:rPr>
+          <w:rFonts w:ascii="Consolas" w:hAnsi="Consolas" w:cs="Consolas"/>
+          <w:color w:val="000000"/>
+          <w:kern w:val="0"/>
+          <w:sz w:val="19"/>
+          <w:szCs w:val="19"/>
+        </w:rPr>
+      </w:pPr>
+    </w:p>
+    <w:p>
+      <w:pPr>
+        <w:autoSpaceDE w:val="0"/>
+        <w:autoSpaceDN w:val="0"/>
+        <w:adjustRightInd w:val="0"/>
+        <w:spacing w:after="0" w:line="240" w:lineRule="auto"/>
+        <w:rPr>
+          <w:rFonts w:ascii="Consolas" w:hAnsi="Consolas" w:cs="Consolas"/>
+          <w:color w:val="000000"/>
+          <w:kern w:val="0"/>
+          <w:sz w:val="19"/>
+          <w:szCs w:val="19"/>
+        </w:rPr>
+      </w:pPr>
+    </w:p>
+    <w:p>
+      <w:pPr>
+        <w:autoSpaceDE w:val="0"/>
+        <w:autoSpaceDN w:val="0"/>
+        <w:adjustRightInd w:val="0"/>
+        <w:spacing w:after="0" w:line="240" w:lineRule="auto"/>
+        <w:rPr>
+          <w:rFonts w:ascii="Consolas" w:hAnsi="Consolas" w:cs="Consolas"/>
+          <w:color w:val="000000"/>
+          <w:kern w:val="0"/>
+          <w:sz w:val="19"/>
+          <w:szCs w:val="19"/>
+        </w:rPr>
+      </w:pPr>
+    </w:p>
+    <w:p>
+      <w:pPr>
+        <w:autoSpaceDE w:val="0"/>
+        <w:autoSpaceDN w:val="0"/>
+        <w:adjustRightInd w:val="0"/>
+        <w:spacing w:after="0" w:line="240" w:lineRule="auto"/>
+        <w:rPr>
+          <w:rFonts w:ascii="Consolas" w:hAnsi="Consolas" w:cs="Consolas"/>
+          <w:color w:val="000000"/>
+          <w:kern w:val="0"/>
+          <w:sz w:val="19"/>
+          <w:szCs w:val="19"/>
+        </w:rPr>
+      </w:pPr>
+    </w:p>
+    <w:p>
+      <w:pPr>
+        <w:autoSpaceDE w:val="0"/>
+        <w:autoSpaceDN w:val="0"/>
+        <w:adjustRightInd w:val="0"/>
+        <w:spacing w:after="0" w:line="240" w:lineRule="auto"/>
+        <w:rPr>
+          <w:rFonts w:ascii="Consolas" w:hAnsi="Consolas" w:cs="Consolas"/>
+          <w:color w:val="000000"/>
+          <w:kern w:val="0"/>
+          <w:sz w:val="19"/>
+          <w:szCs w:val="19"/>
+        </w:rPr>
+      </w:pPr>
+    </w:p>
+    <w:p>
+      <w:pPr>
+        <w:autoSpaceDE w:val="0"/>
+        <w:autoSpaceDN w:val="0"/>
+        <w:adjustRightInd w:val="0"/>
+        <w:spacing w:after="0" w:line="240" w:lineRule="auto"/>
+        <w:rPr>
+          <w:rFonts w:ascii="Consolas" w:hAnsi="Consolas" w:cs="Consolas"/>
+          <w:color w:val="000000"/>
+          <w:kern w:val="0"/>
+          <w:sz w:val="19"/>
+          <w:szCs w:val="19"/>
         </w:rPr>
       </w:pPr>
     </w:p>

</xml_diff>